<commit_message>
wrote report for queries 1 to 5
</commit_message>
<xml_diff>
--- a/Report2.docx
+++ b/Report2.docx
@@ -5,6 +5,7 @@
     <w:p>
       <w:pPr>
         <w:pStyle w:val="Title"/>
+        <w:shd w:fill="FFFFFF" w:val="clear"/>
         <w:jc w:val="center"/>
         <w:rPr/>
       </w:pPr>
@@ -19,6 +20,7 @@
     <w:p>
       <w:pPr>
         <w:pStyle w:val="Corpo"/>
+        <w:shd w:fill="FFFFFF" w:val="clear"/>
         <w:jc w:val="center"/>
         <w:rPr/>
       </w:pPr>
@@ -35,6 +37,7 @@
     <w:p>
       <w:pPr>
         <w:pStyle w:val="Corpo"/>
+        <w:shd w:fill="FFFFFF" w:val="clear"/>
         <w:jc w:val="center"/>
         <w:rPr/>
       </w:pPr>
@@ -72,11 +75,11 @@
         <w:rPr/>
       </w:pPr>
       <w:bookmarkStart w:id="0" w:name="_Toc"/>
+      <w:bookmarkEnd w:id="0"/>
       <w:r>
         <w:rPr/>
         <w:t>Contents</w:t>
       </w:r>
-      <w:bookmarkEnd w:id="0"/>
     </w:p>
     <w:p>
       <w:pPr>
@@ -87,18 +90,15 @@
         <w:fldChar w:fldCharType="begin"/>
       </w:r>
       <w:r>
-        <w:rPr/>
         <w:instrText> TOC \o "1-4" \t "Intestazione,5,TOA Heading,5,Intestazione 2,6,Intestazione 3,7" \h</w:instrText>
       </w:r>
       <w:r>
-        <w:rPr/>
         <w:fldChar w:fldCharType="separate"/>
       </w:r>
       <w:r>
         <w:rPr/>
       </w:r>
       <w:r>
-        <w:rPr/>
         <w:fldChar w:fldCharType="end"/>
       </w:r>
     </w:p>
@@ -1002,13 +1002,13 @@
         <w:rPr/>
       </w:pPr>
       <w:bookmarkStart w:id="1" w:name="_Toc1"/>
+      <w:bookmarkEnd w:id="1"/>
       <w:r>
         <w:rPr>
           <w:lang w:val="en-US"/>
         </w:rPr>
         <w:t>Deliverable 1</w:t>
       </w:r>
-      <w:bookmarkEnd w:id="1"/>
     </w:p>
     <w:p>
       <w:pPr>
@@ -1016,13 +1016,13 @@
         <w:rPr/>
       </w:pPr>
       <w:bookmarkStart w:id="2" w:name="_Toc2"/>
+      <w:bookmarkEnd w:id="2"/>
       <w:r>
         <w:rPr>
           <w:lang w:val="en-US"/>
         </w:rPr>
         <w:t>Assumptions</w:t>
       </w:r>
-      <w:bookmarkEnd w:id="2"/>
     </w:p>
     <w:p>
       <w:pPr>
@@ -1130,13 +1130,13 @@
         <w:rPr/>
       </w:pPr>
       <w:bookmarkStart w:id="3" w:name="_Toc3"/>
+      <w:bookmarkEnd w:id="3"/>
       <w:r>
         <w:rPr>
           <w:lang w:val="en-US"/>
         </w:rPr>
         <w:t>Entity Relationship Schema</w:t>
       </w:r>
-      <w:bookmarkEnd w:id="3"/>
     </w:p>
     <w:p>
       <w:pPr>
@@ -1153,13 +1153,13 @@
         <w:rPr/>
       </w:pPr>
       <w:bookmarkStart w:id="4" w:name="_Toc4"/>
+      <w:bookmarkEnd w:id="4"/>
       <w:r>
         <w:rPr>
           <w:lang w:val="de-DE"/>
         </w:rPr>
         <w:t>Schema</w:t>
       </w:r>
-      <w:bookmarkEnd w:id="4"/>
     </w:p>
     <w:p>
       <w:pPr>
@@ -1194,13 +1194,13 @@
         <w:rPr/>
       </w:pPr>
       <w:bookmarkStart w:id="5" w:name="_Toc5"/>
+      <w:bookmarkEnd w:id="5"/>
       <w:r>
         <w:rPr>
           <w:lang w:val="fr-FR"/>
         </w:rPr>
         <w:t>Description</w:t>
       </w:r>
-      <w:bookmarkEnd w:id="5"/>
     </w:p>
     <w:p>
       <w:pPr>
@@ -1302,6 +1302,7 @@
         <w:rPr/>
       </w:pPr>
       <w:bookmarkStart w:id="6" w:name="_Toc6"/>
+      <w:bookmarkEnd w:id="6"/>
       <w:r>
         <w:rPr>
           <w:rStyle w:val="Nessuno"/>
@@ -1309,7 +1310,6 @@
         </w:rPr>
         <w:t>Relational Schema</w:t>
       </w:r>
-      <w:bookmarkEnd w:id="6"/>
     </w:p>
     <w:p>
       <w:pPr>
@@ -1317,6 +1317,7 @@
         <w:rPr/>
       </w:pPr>
       <w:bookmarkStart w:id="7" w:name="_Toc7"/>
+      <w:bookmarkEnd w:id="7"/>
       <w:r>
         <w:rPr>
           <w:rStyle w:val="Nessuno"/>
@@ -1324,7 +1325,6 @@
         </w:rPr>
         <w:t>ER schema to Relational schema</w:t>
       </w:r>
-      <w:bookmarkEnd w:id="7"/>
     </w:p>
     <w:p>
       <w:pPr>
@@ -1400,11 +1400,11 @@
         <w:rPr/>
       </w:pPr>
       <w:bookmarkStart w:id="8" w:name="_Toc8"/>
+      <w:bookmarkEnd w:id="8"/>
       <w:r>
         <w:rPr/>
         <w:t>DDL</w:t>
       </w:r>
-      <w:bookmarkEnd w:id="8"/>
     </w:p>
     <w:p>
       <w:pPr>
@@ -1442,13 +1442,13 @@
         <w:rPr/>
       </w:pPr>
       <w:bookmarkStart w:id="9" w:name="_Toc9"/>
+      <w:bookmarkEnd w:id="9"/>
       <w:r>
         <w:rPr>
           <w:lang w:val="en-US"/>
         </w:rPr>
         <w:t>General Comments</w:t>
       </w:r>
-      <w:bookmarkEnd w:id="9"/>
     </w:p>
     <w:p>
       <w:pPr>
@@ -1529,6 +1529,7 @@
     <w:p>
       <w:pPr>
         <w:pStyle w:val="Corpo"/>
+        <w:shd w:fill="FFFFFF" w:val="clear"/>
         <w:suppressAutoHyphens w:val="false"/>
         <w:spacing w:lineRule="auto" w:line="240" w:before="0" w:after="0"/>
         <w:rPr/>
@@ -1543,16 +1544,17 @@
     <w:p>
       <w:pPr>
         <w:pStyle w:val="Intestazione"/>
+        <w:shd w:fill="FFFFFF" w:val="clear"/>
         <w:rPr/>
       </w:pPr>
       <w:bookmarkStart w:id="10" w:name="_Toc10"/>
+      <w:bookmarkEnd w:id="10"/>
       <w:r>
         <w:rPr>
           <w:lang w:val="en-US"/>
         </w:rPr>
         <w:t>Deliverable 2</w:t>
       </w:r>
-      <w:bookmarkEnd w:id="10"/>
     </w:p>
     <w:p>
       <w:pPr>
@@ -1569,13 +1571,13 @@
         <w:rPr/>
       </w:pPr>
       <w:bookmarkStart w:id="11" w:name="_Toc11"/>
+      <w:bookmarkEnd w:id="11"/>
       <w:r>
         <w:rPr>
           <w:lang w:val="en-US"/>
         </w:rPr>
         <w:t>Assumptions</w:t>
       </w:r>
-      <w:bookmarkEnd w:id="11"/>
     </w:p>
     <w:p>
       <w:pPr>
@@ -1616,13 +1618,13 @@
         <w:rPr/>
       </w:pPr>
       <w:bookmarkStart w:id="12" w:name="_Toc12"/>
+      <w:bookmarkEnd w:id="12"/>
       <w:r>
         <w:rPr>
           <w:lang w:val="en-US"/>
         </w:rPr>
         <w:t>Data Loading</w:t>
       </w:r>
-      <w:bookmarkEnd w:id="12"/>
     </w:p>
     <w:p>
       <w:pPr>
@@ -1651,13 +1653,13 @@
         <w:rPr/>
       </w:pPr>
       <w:bookmarkStart w:id="13" w:name="_Toc13"/>
+      <w:bookmarkEnd w:id="13"/>
       <w:r>
         <w:rPr>
           <w:lang w:val="it-IT"/>
         </w:rPr>
         <w:t>Query Implementation</w:t>
       </w:r>
-      <w:bookmarkEnd w:id="13"/>
     </w:p>
     <w:p>
       <w:pPr>
@@ -1676,7 +1678,7 @@
       <w:bookmarkStart w:id="14" w:name="_Toc14"/>
       <w:r>
         <w:rPr>
-          <w:lang w:val="es-ES_tradnl"/>
+          <w:lang w:val="en-US"/>
         </w:rPr>
         <w:t xml:space="preserve">Query </w:t>
       </w:r>
@@ -1686,11 +1688,11 @@
         </w:rPr>
         <w:t>1</w:t>
       </w:r>
+      <w:bookmarkEnd w:id="14"/>
       <w:r>
         <w:rPr/>
         <w:t xml:space="preserve">: </w:t>
       </w:r>
-      <w:bookmarkEnd w:id="14"/>
     </w:p>
     <w:p>
       <w:pPr>
@@ -1710,11 +1712,11 @@
         <w:rPr/>
       </w:pPr>
       <w:bookmarkStart w:id="15" w:name="_Toc15"/>
+      <w:bookmarkEnd w:id="15"/>
       <w:r>
         <w:rPr/>
         <w:t>Description of logic:</w:t>
       </w:r>
-      <w:bookmarkEnd w:id="15"/>
     </w:p>
     <w:p>
       <w:pPr>
@@ -1734,11 +1736,11 @@
         <w:rPr/>
       </w:pPr>
       <w:bookmarkStart w:id="16" w:name="_Toc16"/>
+      <w:bookmarkEnd w:id="16"/>
       <w:r>
         <w:rPr/>
         <w:t>SQL statement</w:t>
       </w:r>
-      <w:bookmarkEnd w:id="16"/>
     </w:p>
     <w:p>
       <w:pPr>
@@ -1804,13 +1806,13 @@
         <w:rPr/>
       </w:pPr>
       <w:bookmarkStart w:id="17" w:name="_Toc17"/>
+      <w:bookmarkEnd w:id="17"/>
       <w:r>
         <w:rPr>
           <w:lang w:val="it-IT"/>
         </w:rPr>
         <w:t>Result</w:t>
       </w:r>
-      <w:bookmarkEnd w:id="17"/>
     </w:p>
     <w:p>
       <w:pPr>
@@ -1836,7 +1838,7 @@
       <w:bookmarkStart w:id="18" w:name="_Toc18"/>
       <w:r>
         <w:rPr>
-          <w:lang w:val="es-ES_tradnl"/>
+          <w:lang w:val="en-US"/>
         </w:rPr>
         <w:t xml:space="preserve">Query </w:t>
       </w:r>
@@ -1846,11 +1848,11 @@
         </w:rPr>
         <w:t>2</w:t>
       </w:r>
+      <w:bookmarkEnd w:id="18"/>
       <w:r>
         <w:rPr/>
         <w:t xml:space="preserve">: </w:t>
       </w:r>
-      <w:bookmarkEnd w:id="18"/>
     </w:p>
     <w:p>
       <w:pPr>
@@ -1870,11 +1872,11 @@
         <w:rPr/>
       </w:pPr>
       <w:bookmarkStart w:id="19" w:name="_Toc19"/>
+      <w:bookmarkEnd w:id="19"/>
       <w:r>
         <w:rPr/>
         <w:t>Description of logic:</w:t>
       </w:r>
-      <w:bookmarkEnd w:id="19"/>
     </w:p>
     <w:p>
       <w:pPr>
@@ -1904,11 +1906,11 @@
         <w:rPr/>
       </w:pPr>
       <w:bookmarkStart w:id="20" w:name="_Toc20"/>
+      <w:bookmarkEnd w:id="20"/>
       <w:r>
         <w:rPr/>
         <w:t>SQL statement</w:t>
       </w:r>
-      <w:bookmarkEnd w:id="20"/>
     </w:p>
     <w:p>
       <w:pPr>
@@ -2012,13 +2014,13 @@
         <w:rPr/>
       </w:pPr>
       <w:bookmarkStart w:id="21" w:name="_Toc21"/>
+      <w:bookmarkEnd w:id="21"/>
       <w:r>
         <w:rPr>
           <w:lang w:val="it-IT"/>
         </w:rPr>
         <w:t>Result</w:t>
       </w:r>
-      <w:bookmarkEnd w:id="21"/>
     </w:p>
     <w:p>
       <w:pPr>
@@ -2053,7 +2055,7 @@
       <w:bookmarkStart w:id="22" w:name="_Toc22"/>
       <w:r>
         <w:rPr>
-          <w:lang w:val="es-ES_tradnl"/>
+          <w:lang w:val="en-US"/>
         </w:rPr>
         <w:t xml:space="preserve">Query </w:t>
       </w:r>
@@ -2063,11 +2065,11 @@
         </w:rPr>
         <w:t>3</w:t>
       </w:r>
+      <w:bookmarkEnd w:id="22"/>
       <w:r>
         <w:rPr/>
         <w:t xml:space="preserve">: </w:t>
       </w:r>
-      <w:bookmarkEnd w:id="22"/>
     </w:p>
     <w:p>
       <w:pPr>
@@ -2093,11 +2095,11 @@
         <w:rPr/>
       </w:pPr>
       <w:bookmarkStart w:id="23" w:name="_Toc23"/>
+      <w:bookmarkEnd w:id="23"/>
       <w:r>
         <w:rPr/>
         <w:t>Description of logic:</w:t>
       </w:r>
-      <w:bookmarkEnd w:id="23"/>
     </w:p>
     <w:p>
       <w:pPr>
@@ -2117,11 +2119,11 @@
         <w:rPr/>
       </w:pPr>
       <w:bookmarkStart w:id="24" w:name="_Toc24"/>
+      <w:bookmarkEnd w:id="24"/>
       <w:r>
         <w:rPr/>
         <w:t>SQL statement</w:t>
       </w:r>
-      <w:bookmarkEnd w:id="24"/>
     </w:p>
     <w:p>
       <w:pPr>
@@ -2217,13 +2219,13 @@
         <w:rPr/>
       </w:pPr>
       <w:bookmarkStart w:id="25" w:name="_Toc25"/>
+      <w:bookmarkEnd w:id="25"/>
       <w:r>
         <w:rPr>
           <w:lang w:val="it-IT"/>
         </w:rPr>
         <w:t>Result</w:t>
       </w:r>
-      <w:bookmarkEnd w:id="25"/>
     </w:p>
     <w:p>
       <w:pPr>
@@ -2360,7 +2362,7 @@
       <w:bookmarkStart w:id="26" w:name="_Toc26"/>
       <w:r>
         <w:rPr>
-          <w:lang w:val="es-ES_tradnl"/>
+          <w:lang w:val="en-US"/>
         </w:rPr>
         <w:t xml:space="preserve">Query </w:t>
       </w:r>
@@ -2370,11 +2372,11 @@
         </w:rPr>
         <w:t>4</w:t>
       </w:r>
+      <w:bookmarkEnd w:id="26"/>
       <w:r>
         <w:rPr/>
         <w:t xml:space="preserve">: </w:t>
       </w:r>
-      <w:bookmarkEnd w:id="26"/>
     </w:p>
     <w:p>
       <w:pPr>
@@ -2400,11 +2402,11 @@
         <w:rPr/>
       </w:pPr>
       <w:bookmarkStart w:id="27" w:name="_Toc27"/>
+      <w:bookmarkEnd w:id="27"/>
       <w:r>
         <w:rPr/>
         <w:t>Description of logic:</w:t>
       </w:r>
-      <w:bookmarkEnd w:id="27"/>
     </w:p>
     <w:p>
       <w:pPr>
@@ -2424,11 +2426,11 @@
         <w:rPr/>
       </w:pPr>
       <w:bookmarkStart w:id="28" w:name="_Toc28"/>
+      <w:bookmarkEnd w:id="28"/>
       <w:r>
         <w:rPr/>
         <w:t>SQL statement</w:t>
       </w:r>
-      <w:bookmarkEnd w:id="28"/>
     </w:p>
     <w:p>
       <w:pPr>
@@ -2516,13 +2518,13 @@
         <w:rPr/>
       </w:pPr>
       <w:bookmarkStart w:id="29" w:name="_Toc29"/>
+      <w:bookmarkEnd w:id="29"/>
       <w:r>
         <w:rPr>
           <w:lang w:val="it-IT"/>
         </w:rPr>
         <w:t>Result</w:t>
       </w:r>
-      <w:bookmarkEnd w:id="29"/>
     </w:p>
     <w:p>
       <w:pPr>
@@ -2559,7 +2561,7 @@
       <w:bookmarkStart w:id="30" w:name="_Toc30"/>
       <w:r>
         <w:rPr>
-          <w:lang w:val="es-ES_tradnl"/>
+          <w:lang w:val="en-US"/>
         </w:rPr>
         <w:t xml:space="preserve">Query </w:t>
       </w:r>
@@ -2569,11 +2571,11 @@
         </w:rPr>
         <w:t>5</w:t>
       </w:r>
+      <w:bookmarkEnd w:id="30"/>
       <w:r>
         <w:rPr/>
         <w:t xml:space="preserve">: </w:t>
       </w:r>
-      <w:bookmarkEnd w:id="30"/>
     </w:p>
     <w:p>
       <w:pPr>
@@ -2593,11 +2595,11 @@
         <w:rPr/>
       </w:pPr>
       <w:bookmarkStart w:id="31" w:name="_Toc31"/>
+      <w:bookmarkEnd w:id="31"/>
       <w:r>
         <w:rPr/>
         <w:t>Description of logic:</w:t>
       </w:r>
-      <w:bookmarkEnd w:id="31"/>
     </w:p>
     <w:p>
       <w:pPr>
@@ -2627,11 +2629,11 @@
         <w:rPr/>
       </w:pPr>
       <w:bookmarkStart w:id="32" w:name="_Toc32"/>
+      <w:bookmarkEnd w:id="32"/>
       <w:r>
         <w:rPr/>
         <w:t>SQL statement</w:t>
       </w:r>
-      <w:bookmarkEnd w:id="32"/>
     </w:p>
     <w:p>
       <w:pPr>
@@ -2717,13 +2719,13 @@
         <w:rPr/>
       </w:pPr>
       <w:bookmarkStart w:id="33" w:name="_Toc33"/>
+      <w:bookmarkEnd w:id="33"/>
       <w:r>
         <w:rPr>
           <w:lang w:val="it-IT"/>
         </w:rPr>
         <w:t>Result</w:t>
       </w:r>
-      <w:bookmarkEnd w:id="33"/>
     </w:p>
     <w:p>
       <w:pPr>
@@ -2792,7 +2794,7 @@
       <w:bookmarkStart w:id="34" w:name="_Toc34"/>
       <w:r>
         <w:rPr>
-          <w:lang w:val="es-ES_tradnl"/>
+          <w:lang w:val="en-US"/>
         </w:rPr>
         <w:t xml:space="preserve">Query </w:t>
       </w:r>
@@ -2802,11 +2804,11 @@
         </w:rPr>
         <w:t>6</w:t>
       </w:r>
+      <w:bookmarkEnd w:id="34"/>
       <w:r>
         <w:rPr/>
         <w:t xml:space="preserve">: </w:t>
       </w:r>
-      <w:bookmarkEnd w:id="34"/>
     </w:p>
     <w:p>
       <w:pPr>
@@ -2826,11 +2828,11 @@
         <w:rPr/>
       </w:pPr>
       <w:bookmarkStart w:id="35" w:name="_Toc35"/>
+      <w:bookmarkEnd w:id="35"/>
       <w:r>
         <w:rPr/>
         <w:t>Description of logic:</w:t>
       </w:r>
-      <w:bookmarkEnd w:id="35"/>
     </w:p>
     <w:p>
       <w:pPr>
@@ -2850,11 +2852,11 @@
         <w:rPr/>
       </w:pPr>
       <w:bookmarkStart w:id="36" w:name="_Toc36"/>
+      <w:bookmarkEnd w:id="36"/>
       <w:r>
         <w:rPr/>
         <w:t>SQL statement</w:t>
       </w:r>
-      <w:bookmarkEnd w:id="36"/>
     </w:p>
     <w:p>
       <w:pPr>
@@ -2940,13 +2942,13 @@
         <w:rPr/>
       </w:pPr>
       <w:bookmarkStart w:id="37" w:name="_Toc37"/>
+      <w:bookmarkEnd w:id="37"/>
       <w:r>
         <w:rPr>
           <w:lang w:val="it-IT"/>
         </w:rPr>
         <w:t>Result</w:t>
       </w:r>
-      <w:bookmarkEnd w:id="37"/>
     </w:p>
     <w:p>
       <w:pPr>
@@ -3057,7 +3059,7 @@
       <w:bookmarkStart w:id="38" w:name="_Toc38"/>
       <w:r>
         <w:rPr>
-          <w:lang w:val="es-ES_tradnl"/>
+          <w:lang w:val="en-US"/>
         </w:rPr>
         <w:t xml:space="preserve">Query </w:t>
       </w:r>
@@ -3067,11 +3069,11 @@
         </w:rPr>
         <w:t>7</w:t>
       </w:r>
+      <w:bookmarkEnd w:id="38"/>
       <w:r>
         <w:rPr/>
         <w:t xml:space="preserve">: </w:t>
       </w:r>
-      <w:bookmarkEnd w:id="38"/>
     </w:p>
     <w:p>
       <w:pPr>
@@ -3097,11 +3099,11 @@
         <w:rPr/>
       </w:pPr>
       <w:bookmarkStart w:id="39" w:name="_Toc39"/>
+      <w:bookmarkEnd w:id="39"/>
       <w:r>
         <w:rPr/>
         <w:t>Description of logic:</w:t>
       </w:r>
-      <w:bookmarkEnd w:id="39"/>
     </w:p>
     <w:p>
       <w:pPr>
@@ -3173,11 +3175,11 @@
         <w:rPr/>
       </w:pPr>
       <w:bookmarkStart w:id="40" w:name="_Toc40"/>
+      <w:bookmarkEnd w:id="40"/>
       <w:r>
         <w:rPr/>
         <w:t>SQL statement</w:t>
       </w:r>
-      <w:bookmarkEnd w:id="40"/>
     </w:p>
     <w:p>
       <w:pPr>
@@ -3229,13 +3231,13 @@
         <w:rPr/>
       </w:pPr>
       <w:bookmarkStart w:id="41" w:name="_Toc41"/>
+      <w:bookmarkEnd w:id="41"/>
       <w:r>
         <w:rPr>
           <w:lang w:val="it-IT"/>
         </w:rPr>
         <w:t>Result</w:t>
       </w:r>
-      <w:bookmarkEnd w:id="41"/>
     </w:p>
     <w:p>
       <w:pPr>
@@ -3266,7 +3268,7 @@
       <w:bookmarkStart w:id="42" w:name="_Toc42"/>
       <w:r>
         <w:rPr>
-          <w:lang w:val="es-ES_tradnl"/>
+          <w:lang w:val="en-US"/>
         </w:rPr>
         <w:t xml:space="preserve">Query </w:t>
       </w:r>
@@ -3276,11 +3278,11 @@
         </w:rPr>
         <w:t>8</w:t>
       </w:r>
+      <w:bookmarkEnd w:id="42"/>
       <w:r>
         <w:rPr/>
         <w:t xml:space="preserve">: </w:t>
       </w:r>
-      <w:bookmarkEnd w:id="42"/>
     </w:p>
     <w:p>
       <w:pPr>
@@ -3300,11 +3302,11 @@
         <w:rPr/>
       </w:pPr>
       <w:bookmarkStart w:id="43" w:name="_Toc43"/>
+      <w:bookmarkEnd w:id="43"/>
       <w:r>
         <w:rPr/>
         <w:t>Description of logic:</w:t>
       </w:r>
-      <w:bookmarkEnd w:id="43"/>
     </w:p>
     <w:p>
       <w:pPr>
@@ -3354,11 +3356,11 @@
         <w:rPr/>
       </w:pPr>
       <w:bookmarkStart w:id="44" w:name="_Toc44"/>
+      <w:bookmarkEnd w:id="44"/>
       <w:r>
         <w:rPr/>
         <w:t>SQL statement</w:t>
       </w:r>
-      <w:bookmarkEnd w:id="44"/>
     </w:p>
     <w:p>
       <w:pPr>
@@ -3576,13 +3578,13 @@
         <w:rPr/>
       </w:pPr>
       <w:bookmarkStart w:id="45" w:name="_Toc45"/>
+      <w:bookmarkEnd w:id="45"/>
       <w:r>
         <w:rPr>
           <w:lang w:val="it-IT"/>
         </w:rPr>
         <w:t>Result</w:t>
       </w:r>
-      <w:bookmarkEnd w:id="45"/>
     </w:p>
     <w:p>
       <w:pPr>
@@ -3617,7 +3619,7 @@
       <w:bookmarkStart w:id="46" w:name="_Toc46"/>
       <w:r>
         <w:rPr>
-          <w:lang w:val="es-ES_tradnl"/>
+          <w:lang w:val="en-US"/>
         </w:rPr>
         <w:t xml:space="preserve">Query </w:t>
       </w:r>
@@ -3627,11 +3629,11 @@
         </w:rPr>
         <w:t>9</w:t>
       </w:r>
+      <w:bookmarkEnd w:id="46"/>
       <w:r>
         <w:rPr/>
         <w:t xml:space="preserve">: </w:t>
       </w:r>
-      <w:bookmarkEnd w:id="46"/>
     </w:p>
     <w:p>
       <w:pPr>
@@ -3651,11 +3653,11 @@
         <w:rPr/>
       </w:pPr>
       <w:bookmarkStart w:id="47" w:name="_Toc47"/>
+      <w:bookmarkEnd w:id="47"/>
       <w:r>
         <w:rPr/>
         <w:t>Description of logic:</w:t>
       </w:r>
-      <w:bookmarkEnd w:id="47"/>
     </w:p>
     <w:p>
       <w:pPr>
@@ -3695,11 +3697,11 @@
         <w:rPr/>
       </w:pPr>
       <w:bookmarkStart w:id="48" w:name="_Toc48"/>
+      <w:bookmarkEnd w:id="48"/>
       <w:r>
         <w:rPr/>
         <w:t>SQL statement</w:t>
       </w:r>
-      <w:bookmarkEnd w:id="48"/>
     </w:p>
     <w:p>
       <w:pPr>
@@ -3823,13 +3825,13 @@
         <w:rPr/>
       </w:pPr>
       <w:bookmarkStart w:id="49" w:name="_Toc49"/>
+      <w:bookmarkEnd w:id="49"/>
       <w:r>
         <w:rPr>
           <w:lang w:val="it-IT"/>
         </w:rPr>
         <w:t>Result</w:t>
       </w:r>
-      <w:bookmarkEnd w:id="49"/>
     </w:p>
     <w:p>
       <w:pPr>
@@ -3878,7 +3880,7 @@
       </w:pPr>
       <w:r>
         <w:rPr>
-          <w:lang w:val="es-ES_tradnl"/>
+          <w:lang w:val="en-US"/>
         </w:rPr>
         <w:t>32046323</w:t>
         <w:tab/>
@@ -3930,7 +3932,7 @@
       <w:bookmarkStart w:id="50" w:name="_Toc50"/>
       <w:r>
         <w:rPr>
-          <w:lang w:val="es-ES_tradnl"/>
+          <w:lang w:val="en-US"/>
         </w:rPr>
         <w:t xml:space="preserve">Query </w:t>
       </w:r>
@@ -3940,11 +3942,11 @@
         </w:rPr>
         <w:t>10</w:t>
       </w:r>
+      <w:bookmarkEnd w:id="50"/>
       <w:r>
         <w:rPr/>
         <w:t xml:space="preserve">: </w:t>
       </w:r>
-      <w:bookmarkEnd w:id="50"/>
     </w:p>
     <w:p>
       <w:pPr>
@@ -3964,11 +3966,11 @@
         <w:rPr/>
       </w:pPr>
       <w:bookmarkStart w:id="51" w:name="_Toc51"/>
+      <w:bookmarkEnd w:id="51"/>
       <w:r>
         <w:rPr/>
         <w:t>Description of logic:</w:t>
       </w:r>
-      <w:bookmarkEnd w:id="51"/>
     </w:p>
     <w:p>
       <w:pPr>
@@ -4008,11 +4010,11 @@
         <w:rPr/>
       </w:pPr>
       <w:bookmarkStart w:id="52" w:name="_Toc52"/>
+      <w:bookmarkEnd w:id="52"/>
       <w:r>
         <w:rPr/>
         <w:t>SQL statement</w:t>
       </w:r>
-      <w:bookmarkEnd w:id="52"/>
     </w:p>
     <w:p>
       <w:pPr>
@@ -4142,13 +4144,13 @@
         <w:rPr/>
       </w:pPr>
       <w:bookmarkStart w:id="53" w:name="_Toc53"/>
+      <w:bookmarkEnd w:id="53"/>
       <w:r>
         <w:rPr>
           <w:lang w:val="it-IT"/>
         </w:rPr>
         <w:t>Result</w:t>
       </w:r>
-      <w:bookmarkEnd w:id="53"/>
     </w:p>
     <w:p>
       <w:pPr>
@@ -4280,13 +4282,13 @@
         <w:rPr/>
       </w:pPr>
       <w:bookmarkStart w:id="54" w:name="_Toc54"/>
+      <w:bookmarkEnd w:id="54"/>
       <w:r>
         <w:rPr>
           <w:lang w:val="de-DE"/>
         </w:rPr>
         <w:t>Interface</w:t>
       </w:r>
-      <w:bookmarkEnd w:id="54"/>
     </w:p>
     <w:p>
       <w:pPr>
@@ -4294,13 +4296,13 @@
         <w:rPr/>
       </w:pPr>
       <w:bookmarkStart w:id="55" w:name="_Toc55"/>
+      <w:bookmarkEnd w:id="55"/>
       <w:r>
         <w:rPr>
           <w:lang w:val="en-US"/>
         </w:rPr>
         <w:t>Design logic Description</w:t>
       </w:r>
-      <w:bookmarkEnd w:id="55"/>
     </w:p>
     <w:p>
       <w:pPr>
@@ -4332,10 +4334,8 @@
         <w:rPr/>
       </w:pPr>
       <w:bookmarkStart w:id="56" w:name="_Toc56"/>
-      <w:r>
-        <w:rPr>
-          <w:lang w:val="it-IT"/>
-        </w:rPr>
+      <w:bookmarkEnd w:id="56"/>
+      <w:r>
         <w:drawing>
           <wp:anchor behindDoc="0" distT="152400" distB="152400" distL="152400" distR="152400" simplePos="0" locked="0" layoutInCell="1" allowOverlap="1" relativeHeight="2">
             <wp:simplePos x="0" y="0"/>
@@ -4351,8 +4351,8 @@
               <wp:wrapPolygon edited="0">
                 <wp:start x="-34" y="0"/>
                 <wp:lineTo x="21600" y="0"/>
-                <wp:lineTo x="21600" y="21566"/>
-                <wp:lineTo x="-34" y="21566"/>
+                <wp:lineTo x="21600" y="21515"/>
+                <wp:lineTo x="-34" y="21515"/>
                 <wp:lineTo x="-34" y="0"/>
               </wp:wrapPolygon>
             </wp:wrapTight>
@@ -4390,12 +4390,17 @@
           </wp:anchor>
         </w:drawing>
       </w:r>
-      <w:bookmarkEnd w:id="56"/>
       <w:r>
         <w:rPr>
           <w:lang w:val="it-IT"/>
         </w:rPr>
-        <w:t>Screenshots</w:t>
+        <w:t>S</w:t>
+      </w:r>
+      <w:r>
+        <w:rPr>
+          <w:lang w:val="it-IT"/>
+        </w:rPr>
+        <w:t>creenshots</w:t>
       </w:r>
     </w:p>
     <w:p>
@@ -4419,9 +4424,9 @@
             <wp:wrapTight wrapText="bothSides">
               <wp:wrapPolygon edited="0">
                 <wp:start x="-29" y="0"/>
-                <wp:lineTo x="21599" y="0"/>
-                <wp:lineTo x="21599" y="21571"/>
-                <wp:lineTo x="-29" y="21571"/>
+                <wp:lineTo x="21569" y="0"/>
+                <wp:lineTo x="21569" y="21532"/>
+                <wp:lineTo x="-29" y="21532"/>
                 <wp:lineTo x="-29" y="0"/>
               </wp:wrapPolygon>
             </wp:wrapTight>
@@ -4463,6 +4468,7 @@
     <w:p>
       <w:pPr>
         <w:pStyle w:val="Intestazione2"/>
+        <w:shd w:fill="FFFFFF" w:val="clear"/>
         <w:spacing w:before="8581" w:after="60"/>
         <w:rPr/>
       </w:pPr>
@@ -4482,9 +4488,9 @@
             <wp:wrapTight wrapText="bothSides">
               <wp:wrapPolygon edited="0">
                 <wp:start x="-26" y="0"/>
-                <wp:lineTo x="21599" y="0"/>
-                <wp:lineTo x="21599" y="21573"/>
-                <wp:lineTo x="-26" y="21573"/>
+                <wp:lineTo x="21572" y="0"/>
+                <wp:lineTo x="21572" y="21537"/>
+                <wp:lineTo x="-26" y="21537"/>
                 <wp:lineTo x="-26" y="0"/>
               </wp:wrapPolygon>
             </wp:wrapTight>
@@ -4536,8 +4542,8 @@
               <wp:wrapPolygon edited="0">
                 <wp:start x="-35" y="0"/>
                 <wp:lineTo x="21600" y="0"/>
-                <wp:lineTo x="21600" y="21565"/>
-                <wp:lineTo x="-35" y="21565"/>
+                <wp:lineTo x="21600" y="21524"/>
+                <wp:lineTo x="-35" y="21524"/>
                 <wp:lineTo x="-35" y="0"/>
               </wp:wrapPolygon>
             </wp:wrapTight>
@@ -4591,13 +4597,13 @@
         <w:rPr/>
       </w:pPr>
       <w:bookmarkStart w:id="57" w:name="_Toc57"/>
+      <w:bookmarkEnd w:id="57"/>
       <w:r>
         <w:rPr>
           <w:lang w:val="en-US"/>
         </w:rPr>
         <w:t>General Comments</w:t>
       </w:r>
-      <w:bookmarkEnd w:id="57"/>
     </w:p>
     <w:p>
       <w:pPr>
@@ -4662,6 +4668,7 @@
           <w:ilvl w:val="0"/>
           <w:numId w:val="1"/>
         </w:numPr>
+        <w:shd w:fill="FFFFFF" w:val="clear"/>
         <w:rPr/>
       </w:pPr>
       <w:r>
@@ -4688,6 +4695,7 @@
           <w:ilvl w:val="0"/>
           <w:numId w:val="1"/>
         </w:numPr>
+        <w:shd w:fill="FFFFFF" w:val="clear"/>
         <w:rPr/>
       </w:pPr>
       <w:r>
@@ -4704,6 +4712,7 @@
           <w:ilvl w:val="0"/>
           <w:numId w:val="1"/>
         </w:numPr>
+        <w:shd w:fill="FFFFFF" w:val="clear"/>
         <w:rPr/>
       </w:pPr>
       <w:r>
@@ -4716,6 +4725,7 @@
     <w:p>
       <w:pPr>
         <w:pStyle w:val="Corpo"/>
+        <w:shd w:fill="FFFFFF" w:val="clear"/>
         <w:spacing w:lineRule="auto" w:line="240"/>
         <w:jc w:val="both"/>
         <w:rPr/>
@@ -4730,16 +4740,17 @@
     <w:p>
       <w:pPr>
         <w:pStyle w:val="Intestazione"/>
+        <w:shd w:fill="FFFFFF" w:val="clear"/>
         <w:rPr/>
       </w:pPr>
       <w:bookmarkStart w:id="58" w:name="_Toc58"/>
+      <w:bookmarkEnd w:id="58"/>
       <w:r>
         <w:rPr>
           <w:lang w:val="en-US"/>
         </w:rPr>
         <w:t>Deliverable 3</w:t>
       </w:r>
-      <w:bookmarkEnd w:id="58"/>
     </w:p>
     <w:p>
       <w:pPr>
@@ -4747,22 +4758,23 @@
         <w:rPr/>
       </w:pPr>
       <w:bookmarkStart w:id="59" w:name="_Toc59"/>
+      <w:bookmarkEnd w:id="59"/>
       <w:r>
         <w:rPr>
           <w:lang w:val="en-US"/>
         </w:rPr>
         <w:t>Assumptions</w:t>
       </w:r>
-      <w:bookmarkEnd w:id="59"/>
-    </w:p>
-    <w:p>
-      <w:pPr>
-        <w:pStyle w:val="NoSpacing"/>
-        <w:rPr/>
-      </w:pPr>
-      <w:r>
-        <w:rPr/>
-        <w:t>&lt;In this section write down the assumptions you made about the data. Write a sentence for each assumption you made&gt;</w:t>
+    </w:p>
+    <w:p>
+      <w:pPr>
+        <w:pStyle w:val="NoSpacing"/>
+        <w:shd w:fill="FFFFFF" w:val="clear"/>
+        <w:rPr/>
+      </w:pPr>
+      <w:r>
+        <w:rPr/>
+        <w:t>No assumptions where made about the data (as in previous milestones). We wrote a parser to clean, check and regroup the data before insertion.</w:t>
       </w:r>
     </w:p>
     <w:p>
@@ -4771,22 +4783,43 @@
         <w:rPr/>
       </w:pPr>
       <w:bookmarkStart w:id="60" w:name="_Toc60"/>
+      <w:bookmarkEnd w:id="60"/>
       <w:r>
         <w:rPr>
           <w:lang w:val="it-IT"/>
         </w:rPr>
         <w:t>Query Implementation</w:t>
       </w:r>
-      <w:bookmarkEnd w:id="60"/>
-    </w:p>
-    <w:p>
-      <w:pPr>
-        <w:pStyle w:val="NoSpacing"/>
-        <w:rPr/>
-      </w:pPr>
-      <w:r>
-        <w:rPr/>
-        <w:t>&lt;For each query&gt;</w:t>
+    </w:p>
+    <w:p>
+      <w:pPr>
+        <w:pStyle w:val="NoSpacing"/>
+        <w:shd w:fill="FFFFFF" w:val="clear"/>
+        <w:rPr/>
+      </w:pPr>
+      <w:r>
+        <w:rPr/>
+        <w:t xml:space="preserve">All the queries can be found here: </w:t>
+      </w:r>
+      <w:hyperlink r:id="rId9">
+        <w:r>
+          <w:rPr>
+            <w:rStyle w:val="InternetLink"/>
+            <w:color w:val="3333FF"/>
+          </w:rPr>
+          <w:t>https://github.com/hedi-sassi/rbnb_db_project/blob/master/DB_project.sql</w:t>
+        </w:r>
+      </w:hyperlink>
+    </w:p>
+    <w:p>
+      <w:pPr>
+        <w:pStyle w:val="NoSpacing"/>
+        <w:shd w:fill="FFFFFF" w:val="clear"/>
+        <w:rPr/>
+      </w:pPr>
+      <w:r>
+        <w:rPr/>
+        <w:t xml:space="preserve">Here is our solutions for the queries of milestone 3: </w:t>
       </w:r>
     </w:p>
     <w:p>
@@ -4799,9 +4832,21 @@
         <w:rPr>
           <w:lang w:val="en-US"/>
         </w:rPr>
-        <w:t>Query a:</w:t>
+        <w:t xml:space="preserve">Query </w:t>
+      </w:r>
+      <w:r>
+        <w:rPr>
+          <w:lang w:val="en-US"/>
+        </w:rPr>
+        <w:t>1</w:t>
       </w:r>
       <w:bookmarkEnd w:id="61"/>
+      <w:r>
+        <w:rPr>
+          <w:lang w:val="en-US"/>
+        </w:rPr>
+        <w:t>:</w:t>
+      </w:r>
     </w:p>
     <w:p>
       <w:pPr>
@@ -4809,20 +4854,41 @@
         <w:rPr/>
       </w:pPr>
       <w:bookmarkStart w:id="62" w:name="_Toc62"/>
+      <w:bookmarkEnd w:id="62"/>
       <w:r>
         <w:rPr/>
         <w:t>Description of logic:</w:t>
       </w:r>
-      <w:bookmarkEnd w:id="62"/>
-    </w:p>
-    <w:p>
-      <w:pPr>
-        <w:pStyle w:val="NoSpacing"/>
-        <w:rPr/>
-      </w:pPr>
-      <w:r>
-        <w:rPr/>
-        <w:t>&lt;What does the query do and how do I decide to solve it&gt;</w:t>
+    </w:p>
+    <w:p>
+      <w:pPr>
+        <w:pStyle w:val="NoSpacing"/>
+        <w:shd w:fill="FFFFFF" w:val="clear"/>
+        <w:rPr/>
+      </w:pPr>
+      <w:r>
+        <w:rPr/>
+        <w:t xml:space="preserve">First we decided to find the hosts that have listing with the dimension (in square feet) not null and then we grouped those </w:t>
+      </w:r>
+      <w:r>
+        <w:rPr/>
+        <w:t>hosts</w:t>
+      </w:r>
+      <w:r>
+        <w:rPr/>
+        <w:t xml:space="preserve"> by city, </w:t>
+      </w:r>
+      <w:r>
+        <w:rPr/>
+        <w:t>counted those hosts</w:t>
+      </w:r>
+      <w:r>
+        <w:rPr/>
+        <w:t xml:space="preserve"> and ordered t</w:t>
+      </w:r>
+      <w:r>
+        <w:rPr/>
+        <w:t>he result by city</w:t>
       </w:r>
     </w:p>
     <w:p>
@@ -4831,20 +4897,2472 @@
         <w:rPr/>
       </w:pPr>
       <w:bookmarkStart w:id="63" w:name="_Toc63"/>
+      <w:bookmarkEnd w:id="63"/>
       <w:r>
         <w:rPr/>
         <w:t>SQL statement</w:t>
       </w:r>
-      <w:bookmarkEnd w:id="63"/>
-    </w:p>
-    <w:p>
-      <w:pPr>
-        <w:pStyle w:val="NoSpacing"/>
-        <w:rPr/>
-      </w:pPr>
-      <w:r>
-        <w:rPr/>
-        <w:t>&lt;The SQL statement&gt;</w:t>
+    </w:p>
+    <w:p>
+      <w:pPr>
+        <w:pStyle w:val="Heading4"/>
+        <w:rPr/>
+      </w:pPr>
+      <w:r>
+        <w:rPr/>
+      </w:r>
+    </w:p>
+    <w:p>
+      <w:pPr>
+        <w:pStyle w:val="NoSpacing"/>
+        <w:shd w:fill="FFFFFF" w:val="clear"/>
+        <w:rPr/>
+      </w:pPr>
+      <w:r>
+        <w:rPr/>
+        <w:t>select count(distinct(h.HOST_ID)), l1.CITY</w:t>
+      </w:r>
+    </w:p>
+    <w:p>
+      <w:pPr>
+        <w:pStyle w:val="NoSpacing"/>
+        <w:shd w:fill="FFFFFF" w:val="clear"/>
+        <w:rPr/>
+      </w:pPr>
+      <w:r>
+        <w:rPr/>
+        <w:t>from HOST h, LISTING l1,  MATERIAL_DESCRIPTION md</w:t>
+      </w:r>
+    </w:p>
+    <w:p>
+      <w:pPr>
+        <w:pStyle w:val="NoSpacing"/>
+        <w:shd w:fill="FFFFFF" w:val="clear"/>
+        <w:rPr/>
+      </w:pPr>
+      <w:r>
+        <w:rPr/>
+        <w:t>where h.HOST_ID = l1.HOST_ID and l1.LISTING_ID = md.LISTING_ID and md.SQUARE_FEET is not null</w:t>
+      </w:r>
+    </w:p>
+    <w:p>
+      <w:pPr>
+        <w:pStyle w:val="NoSpacing"/>
+        <w:shd w:fill="FFFFFF" w:val="clear"/>
+        <w:rPr/>
+      </w:pPr>
+      <w:r>
+        <w:rPr/>
+        <w:t>group by l1.CITY order by l1.CITY asc;</w:t>
+      </w:r>
+    </w:p>
+    <w:p>
+      <w:pPr>
+        <w:pStyle w:val="NoSpacing"/>
+        <w:shd w:fill="FFFFFF" w:val="clear"/>
+        <w:rPr/>
+      </w:pPr>
+      <w:r>
+        <w:rPr/>
+        <w:t>Result:</w:t>
+      </w:r>
+    </w:p>
+    <w:p>
+      <w:pPr>
+        <w:pStyle w:val="NoSpacing"/>
+        <w:shd w:fill="FFFFFF" w:val="clear"/>
+        <w:rPr/>
+      </w:pPr>
+      <w:r>
+        <w:rPr/>
+        <w:t xml:space="preserve"> </w:t>
+      </w:r>
+      <w:r>
+        <w:rPr/>
+        <w:tab/>
+        <w:tab/>
+        <w:t xml:space="preserve">  345 Barcelona            </w:t>
+      </w:r>
+    </w:p>
+    <w:p>
+      <w:pPr>
+        <w:pStyle w:val="NoSpacing"/>
+        <w:shd w:fill="FFFFFF" w:val="clear"/>
+        <w:rPr/>
+      </w:pPr>
+      <w:r>
+        <w:rPr/>
+        <w:t xml:space="preserve">                       </w:t>
+      </w:r>
+      <w:r>
+        <w:rPr/>
+        <w:t xml:space="preserve">370 Berlin               </w:t>
+      </w:r>
+    </w:p>
+    <w:p>
+      <w:pPr>
+        <w:pStyle w:val="NoSpacing"/>
+        <w:shd w:fill="FFFFFF" w:val="clear"/>
+        <w:rPr/>
+      </w:pPr>
+      <w:r>
+        <w:rPr/>
+        <w:t xml:space="preserve">                       </w:t>
+      </w:r>
+      <w:r>
+        <w:rPr/>
+        <w:t xml:space="preserve">249 Madrid               </w:t>
+      </w:r>
+    </w:p>
+    <w:p>
+      <w:pPr>
+        <w:pStyle w:val="NoSpacing"/>
+        <w:shd w:fill="FFFFFF" w:val="clear"/>
+        <w:rPr/>
+      </w:pPr>
+      <w:r>
+        <w:rPr/>
+      </w:r>
+    </w:p>
+    <w:p>
+      <w:pPr>
+        <w:pStyle w:val="Intestazione3"/>
+        <w:shd w:fill="FFFFFF" w:val="clear"/>
+        <w:rPr/>
+      </w:pPr>
+      <w:bookmarkStart w:id="64" w:name="_Toc611"/>
+      <w:r>
+        <w:rPr>
+          <w:lang w:val="en-US"/>
+        </w:rPr>
+        <w:t xml:space="preserve">Query </w:t>
+      </w:r>
+      <w:r>
+        <w:rPr>
+          <w:lang w:val="en-US"/>
+        </w:rPr>
+        <w:t>2</w:t>
+      </w:r>
+      <w:bookmarkEnd w:id="64"/>
+      <w:r>
+        <w:rPr>
+          <w:lang w:val="en-US"/>
+        </w:rPr>
+        <w:t>:</w:t>
+      </w:r>
+    </w:p>
+    <w:p>
+      <w:pPr>
+        <w:pStyle w:val="Heading4"/>
+        <w:shd w:fill="FFFFFF" w:val="clear"/>
+        <w:rPr/>
+      </w:pPr>
+      <w:bookmarkStart w:id="65" w:name="_Toc621"/>
+      <w:bookmarkEnd w:id="65"/>
+      <w:r>
+        <w:rPr/>
+        <w:t>Description of logic:</w:t>
+      </w:r>
+    </w:p>
+    <w:p>
+      <w:pPr>
+        <w:pStyle w:val="NoSpacing"/>
+        <w:shd w:fill="FFFFFF" w:val="clear"/>
+        <w:rPr/>
+      </w:pPr>
+      <w:r>
+        <w:rPr/>
+      </w:r>
+    </w:p>
+    <w:p>
+      <w:pPr>
+        <w:pStyle w:val="NoSpacing"/>
+        <w:shd w:fill="FFFFFF" w:val="clear"/>
+        <w:rPr/>
+      </w:pPr>
+      <w:r>
+        <w:rPr/>
+      </w:r>
+    </w:p>
+    <w:p>
+      <w:pPr>
+        <w:pStyle w:val="Heading4"/>
+        <w:shd w:fill="FFFFFF" w:val="clear"/>
+        <w:rPr/>
+      </w:pPr>
+      <w:r>
+        <w:rPr/>
+      </w:r>
+    </w:p>
+    <w:p>
+      <w:pPr>
+        <w:pStyle w:val="Heading4"/>
+        <w:shd w:fill="FFFFFF" w:val="clear"/>
+        <w:rPr/>
+      </w:pPr>
+      <w:bookmarkStart w:id="66" w:name="_Toc631"/>
+      <w:bookmarkEnd w:id="66"/>
+      <w:r>
+        <w:rPr/>
+        <w:t>SQL statement</w:t>
+      </w:r>
+    </w:p>
+    <w:p>
+      <w:pPr>
+        <w:pStyle w:val="Heading4"/>
+        <w:shd w:fill="FFFFFF" w:val="clear"/>
+        <w:rPr/>
+      </w:pPr>
+      <w:r>
+        <w:rPr/>
+      </w:r>
+    </w:p>
+    <w:p>
+      <w:pPr>
+        <w:pStyle w:val="Heading4"/>
+        <w:shd w:fill="FFFFFF" w:val="clear"/>
+        <w:rPr>
+          <w:i w:val="false"/>
+          <w:i w:val="false"/>
+          <w:iCs w:val="false"/>
+          <w:color w:val="000000"/>
+        </w:rPr>
+      </w:pPr>
+      <w:bookmarkStart w:id="67" w:name="__DdeLink__1672_1238980650"/>
+      <w:r>
+        <w:rPr>
+          <w:i w:val="false"/>
+          <w:iCs w:val="false"/>
+          <w:color w:val="000000"/>
+        </w:rPr>
+        <w:t>select * from</w:t>
+      </w:r>
+    </w:p>
+    <w:p>
+      <w:pPr>
+        <w:pStyle w:val="Heading4"/>
+        <w:shd w:fill="FFFFFF" w:val="clear"/>
+        <w:rPr>
+          <w:i w:val="false"/>
+          <w:i w:val="false"/>
+          <w:iCs w:val="false"/>
+          <w:color w:val="000000"/>
+        </w:rPr>
+      </w:pPr>
+      <w:r>
+        <w:rPr>
+          <w:i w:val="false"/>
+          <w:iCs w:val="false"/>
+          <w:color w:val="000000"/>
+        </w:rPr>
+      </w:r>
+    </w:p>
+    <w:p>
+      <w:pPr>
+        <w:pStyle w:val="Heading4"/>
+        <w:shd w:fill="FFFFFF" w:val="clear"/>
+        <w:rPr>
+          <w:i w:val="false"/>
+          <w:i w:val="false"/>
+          <w:iCs w:val="false"/>
+          <w:color w:val="000000"/>
+        </w:rPr>
+      </w:pPr>
+      <w:r>
+        <w:rPr>
+          <w:i w:val="false"/>
+          <w:iCs w:val="false"/>
+          <w:color w:val="000000"/>
+        </w:rPr>
+        <w:t>(select distinct(med_per_ng.NEIGHBORHOOD), REVIEW_SCORES_RATING from</w:t>
+      </w:r>
+    </w:p>
+    <w:p>
+      <w:pPr>
+        <w:pStyle w:val="Heading4"/>
+        <w:shd w:fill="FFFFFF" w:val="clear"/>
+        <w:rPr>
+          <w:i w:val="false"/>
+          <w:i w:val="false"/>
+          <w:iCs w:val="false"/>
+          <w:color w:val="000000"/>
+        </w:rPr>
+      </w:pPr>
+      <w:r>
+        <w:rPr>
+          <w:i w:val="false"/>
+          <w:iCs w:val="false"/>
+          <w:color w:val="000000"/>
+        </w:rPr>
+      </w:r>
+    </w:p>
+    <w:p>
+      <w:pPr>
+        <w:pStyle w:val="Heading4"/>
+        <w:shd w:fill="FFFFFF" w:val="clear"/>
+        <w:rPr>
+          <w:i w:val="false"/>
+          <w:i w:val="false"/>
+          <w:iCs w:val="false"/>
+          <w:color w:val="000000"/>
+        </w:rPr>
+      </w:pPr>
+      <w:r>
+        <w:rPr>
+          <w:i w:val="false"/>
+          <w:iCs w:val="false"/>
+          <w:color w:val="000000"/>
+        </w:rPr>
+        <w:t>(select distinct(loc.NEIGHBORHOOD), floor((count(*) over(partition by loc.NEIGHBORHOOD)+1)/2) as median_elem_per_ng</w:t>
+      </w:r>
+    </w:p>
+    <w:p>
+      <w:pPr>
+        <w:pStyle w:val="Heading4"/>
+        <w:shd w:fill="FFFFFF" w:val="clear"/>
+        <w:rPr>
+          <w:i w:val="false"/>
+          <w:i w:val="false"/>
+          <w:iCs w:val="false"/>
+          <w:color w:val="000000"/>
+        </w:rPr>
+      </w:pPr>
+      <w:r>
+        <w:rPr>
+          <w:i w:val="false"/>
+          <w:iCs w:val="false"/>
+          <w:color w:val="000000"/>
+        </w:rPr>
+        <w:t>from REVIEWS_SCORES rs, LISTING l, LISTING_LOCATION loc</w:t>
+      </w:r>
+    </w:p>
+    <w:p>
+      <w:pPr>
+        <w:pStyle w:val="Heading4"/>
+        <w:shd w:fill="FFFFFF" w:val="clear"/>
+        <w:rPr>
+          <w:i w:val="false"/>
+          <w:i w:val="false"/>
+          <w:iCs w:val="false"/>
+          <w:color w:val="000000"/>
+        </w:rPr>
+      </w:pPr>
+      <w:r>
+        <w:rPr>
+          <w:i w:val="false"/>
+          <w:iCs w:val="false"/>
+          <w:color w:val="000000"/>
+        </w:rPr>
+        <w:t>where rs.LISTING_ID = l.LISTING_ID and loc.LISTING_ID = l.LISTING_ID and rs.REVIEW_SCORES_RATING is not null and l.CITY = 'Madrid') med_per_ng,</w:t>
+      </w:r>
+    </w:p>
+    <w:p>
+      <w:pPr>
+        <w:pStyle w:val="Heading4"/>
+        <w:shd w:fill="FFFFFF" w:val="clear"/>
+        <w:rPr>
+          <w:i w:val="false"/>
+          <w:i w:val="false"/>
+          <w:iCs w:val="false"/>
+          <w:color w:val="000000"/>
+        </w:rPr>
+      </w:pPr>
+      <w:r>
+        <w:rPr>
+          <w:i w:val="false"/>
+          <w:iCs w:val="false"/>
+          <w:color w:val="000000"/>
+        </w:rPr>
+      </w:r>
+    </w:p>
+    <w:p>
+      <w:pPr>
+        <w:pStyle w:val="Heading4"/>
+        <w:shd w:fill="FFFFFF" w:val="clear"/>
+        <w:rPr>
+          <w:i w:val="false"/>
+          <w:i w:val="false"/>
+          <w:iCs w:val="false"/>
+          <w:color w:val="000000"/>
+        </w:rPr>
+      </w:pPr>
+      <w:r>
+        <w:rPr>
+          <w:i w:val="false"/>
+          <w:iCs w:val="false"/>
+          <w:color w:val="000000"/>
+        </w:rPr>
+        <w:t>(select loc.NEIGHBORHOOD, rs.REVIEW_SCORES_RATING, ROW_NUMBER() over(partition by loc.NEIGHBORHOOD order by rs.REVIEW_SCORES_RATING desc) as rnum</w:t>
+      </w:r>
+    </w:p>
+    <w:p>
+      <w:pPr>
+        <w:pStyle w:val="Heading4"/>
+        <w:shd w:fill="FFFFFF" w:val="clear"/>
+        <w:rPr>
+          <w:i w:val="false"/>
+          <w:i w:val="false"/>
+          <w:iCs w:val="false"/>
+          <w:color w:val="000000"/>
+        </w:rPr>
+      </w:pPr>
+      <w:r>
+        <w:rPr>
+          <w:i w:val="false"/>
+          <w:iCs w:val="false"/>
+          <w:color w:val="000000"/>
+        </w:rPr>
+        <w:t>from REVIEWS_SCORES rs, LISTING_LOCATION loc, LISTING l</w:t>
+      </w:r>
+    </w:p>
+    <w:p>
+      <w:pPr>
+        <w:pStyle w:val="Heading4"/>
+        <w:shd w:fill="FFFFFF" w:val="clear"/>
+        <w:rPr>
+          <w:i w:val="false"/>
+          <w:i w:val="false"/>
+          <w:iCs w:val="false"/>
+          <w:color w:val="000000"/>
+        </w:rPr>
+      </w:pPr>
+      <w:r>
+        <w:rPr>
+          <w:i w:val="false"/>
+          <w:iCs w:val="false"/>
+          <w:color w:val="000000"/>
+        </w:rPr>
+        <w:t>where rs.LISTING_ID = loc.LISTING_ID and l.LISTING_ID = rs.LISTING_ID and l.CITY = 'Madrid' and rs.REVIEW_SCORES_RATING is not null) ranked_by_ng_and_rev</w:t>
+      </w:r>
+    </w:p>
+    <w:p>
+      <w:pPr>
+        <w:pStyle w:val="Heading4"/>
+        <w:shd w:fill="FFFFFF" w:val="clear"/>
+        <w:rPr>
+          <w:i w:val="false"/>
+          <w:i w:val="false"/>
+          <w:iCs w:val="false"/>
+          <w:color w:val="000000"/>
+        </w:rPr>
+      </w:pPr>
+      <w:r>
+        <w:rPr>
+          <w:i w:val="false"/>
+          <w:iCs w:val="false"/>
+          <w:color w:val="000000"/>
+        </w:rPr>
+      </w:r>
+    </w:p>
+    <w:p>
+      <w:pPr>
+        <w:pStyle w:val="Heading4"/>
+        <w:shd w:fill="FFFFFF" w:val="clear"/>
+        <w:rPr>
+          <w:i w:val="false"/>
+          <w:i w:val="false"/>
+          <w:iCs w:val="false"/>
+          <w:color w:val="000000"/>
+        </w:rPr>
+      </w:pPr>
+      <w:r>
+        <w:rPr>
+          <w:i w:val="false"/>
+          <w:iCs w:val="false"/>
+          <w:color w:val="000000"/>
+        </w:rPr>
+        <w:t>where med_per_ng.NEIGHBORHOOD = ranked_by_ng_and_rev.NEIGHBORHOOD and median_elem_per_ng = rnum</w:t>
+      </w:r>
+    </w:p>
+    <w:p>
+      <w:pPr>
+        <w:pStyle w:val="Heading4"/>
+        <w:shd w:fill="FFFFFF" w:val="clear"/>
+        <w:rPr>
+          <w:i w:val="false"/>
+          <w:i w:val="false"/>
+          <w:iCs w:val="false"/>
+          <w:color w:val="000000"/>
+        </w:rPr>
+      </w:pPr>
+      <w:r>
+        <w:rPr>
+          <w:i w:val="false"/>
+          <w:iCs w:val="false"/>
+          <w:color w:val="000000"/>
+        </w:rPr>
+        <w:t>order by REVIEW_SCORES_RATING desc)</w:t>
+      </w:r>
+    </w:p>
+    <w:p>
+      <w:pPr>
+        <w:pStyle w:val="Heading4"/>
+        <w:shd w:fill="FFFFFF" w:val="clear"/>
+        <w:rPr>
+          <w:i w:val="false"/>
+          <w:i w:val="false"/>
+          <w:iCs w:val="false"/>
+          <w:color w:val="000000"/>
+        </w:rPr>
+      </w:pPr>
+      <w:r>
+        <w:rPr>
+          <w:i w:val="false"/>
+          <w:iCs w:val="false"/>
+          <w:color w:val="000000"/>
+        </w:rPr>
+      </w:r>
+    </w:p>
+    <w:p>
+      <w:pPr>
+        <w:pStyle w:val="Heading4"/>
+        <w:shd w:fill="FFFFFF" w:val="clear"/>
+        <w:rPr>
+          <w:i w:val="false"/>
+          <w:i w:val="false"/>
+          <w:iCs w:val="false"/>
+          <w:color w:val="000000"/>
+        </w:rPr>
+      </w:pPr>
+      <w:r>
+        <w:rPr>
+          <w:i w:val="false"/>
+          <w:iCs w:val="false"/>
+          <w:color w:val="000000"/>
+        </w:rPr>
+        <w:t>where rownum &lt;= 5</w:t>
+      </w:r>
+    </w:p>
+    <w:p>
+      <w:pPr>
+        <w:pStyle w:val="Heading4"/>
+        <w:shd w:fill="FFFFFF" w:val="clear"/>
+        <w:rPr>
+          <w:i w:val="false"/>
+          <w:i w:val="false"/>
+          <w:iCs w:val="false"/>
+          <w:color w:val="000000"/>
+        </w:rPr>
+      </w:pPr>
+      <w:bookmarkStart w:id="68" w:name="__DdeLink__1672_1238980650"/>
+      <w:bookmarkEnd w:id="68"/>
+      <w:r>
+        <w:rPr>
+          <w:i w:val="false"/>
+          <w:iCs w:val="false"/>
+          <w:color w:val="000000"/>
+        </w:rPr>
+        <w:t>;</w:t>
+      </w:r>
+    </w:p>
+    <w:p>
+      <w:pPr>
+        <w:pStyle w:val="Heading4"/>
+        <w:shd w:fill="FFFFFF" w:val="clear"/>
+        <w:rPr>
+          <w:i w:val="false"/>
+          <w:i w:val="false"/>
+          <w:iCs w:val="false"/>
+          <w:color w:val="000000"/>
+        </w:rPr>
+      </w:pPr>
+      <w:r>
+        <w:rPr>
+          <w:i w:val="false"/>
+          <w:iCs w:val="false"/>
+          <w:color w:val="000000"/>
+        </w:rPr>
+      </w:r>
+    </w:p>
+    <w:p>
+      <w:pPr>
+        <w:pStyle w:val="Heading4"/>
+        <w:shd w:fill="FFFFFF" w:val="clear"/>
+        <w:rPr>
+          <w:i w:val="false"/>
+          <w:i w:val="false"/>
+          <w:iCs w:val="false"/>
+          <w:color w:val="000000"/>
+        </w:rPr>
+      </w:pPr>
+      <w:r>
+        <w:rPr>
+          <w:i w:val="false"/>
+          <w:iCs w:val="false"/>
+          <w:color w:val="000000"/>
+        </w:rPr>
+        <w:t>Result:</w:t>
+      </w:r>
+    </w:p>
+    <w:p>
+      <w:pPr>
+        <w:pStyle w:val="Heading4"/>
+        <w:shd w:fill="FFFFFF" w:val="clear"/>
+        <w:rPr>
+          <w:i w:val="false"/>
+          <w:i w:val="false"/>
+          <w:iCs w:val="false"/>
+          <w:color w:val="000000"/>
+        </w:rPr>
+      </w:pPr>
+      <w:r>
+        <w:rPr>
+          <w:i w:val="false"/>
+          <w:iCs w:val="false"/>
+          <w:color w:val="000000"/>
+        </w:rPr>
+      </w:r>
+    </w:p>
+    <w:p>
+      <w:pPr>
+        <w:pStyle w:val="Heading4"/>
+        <w:shd w:fill="FFFFFF" w:val="clear"/>
+        <w:rPr>
+          <w:i w:val="false"/>
+          <w:i w:val="false"/>
+          <w:iCs w:val="false"/>
+          <w:color w:val="000000"/>
+        </w:rPr>
+      </w:pPr>
+      <w:r>
+        <w:rPr>
+          <w:i w:val="false"/>
+          <w:iCs w:val="false"/>
+          <w:color w:val="000000"/>
+        </w:rPr>
+        <w:t xml:space="preserve">Estrella                                                                                                              100 </w:t>
+      </w:r>
+    </w:p>
+    <w:p>
+      <w:pPr>
+        <w:pStyle w:val="Heading4"/>
+        <w:shd w:fill="FFFFFF" w:val="clear"/>
+        <w:rPr>
+          <w:i w:val="false"/>
+          <w:i w:val="false"/>
+          <w:iCs w:val="false"/>
+          <w:color w:val="000000"/>
+        </w:rPr>
+      </w:pPr>
+      <w:r>
+        <w:rPr>
+          <w:i w:val="false"/>
+          <w:iCs w:val="false"/>
+          <w:color w:val="000000"/>
+        </w:rPr>
+        <w:t xml:space="preserve">Tetuán                                                                                                                100 </w:t>
+      </w:r>
+    </w:p>
+    <w:p>
+      <w:pPr>
+        <w:pStyle w:val="Heading4"/>
+        <w:shd w:fill="FFFFFF" w:val="clear"/>
+        <w:rPr>
+          <w:i w:val="false"/>
+          <w:i w:val="false"/>
+          <w:iCs w:val="false"/>
+          <w:color w:val="000000"/>
+        </w:rPr>
+      </w:pPr>
+      <w:r>
+        <w:rPr>
+          <w:i w:val="false"/>
+          <w:iCs w:val="false"/>
+          <w:color w:val="000000"/>
+        </w:rPr>
+        <w:t xml:space="preserve">Hispanoamérica                                                                                                   98 </w:t>
+      </w:r>
+    </w:p>
+    <w:p>
+      <w:pPr>
+        <w:pStyle w:val="Heading4"/>
+        <w:shd w:fill="FFFFFF" w:val="clear"/>
+        <w:rPr>
+          <w:i w:val="false"/>
+          <w:i w:val="false"/>
+          <w:iCs w:val="false"/>
+          <w:color w:val="000000"/>
+        </w:rPr>
+      </w:pPr>
+      <w:r>
+        <w:rPr>
+          <w:i w:val="false"/>
+          <w:iCs w:val="false"/>
+          <w:color w:val="000000"/>
+        </w:rPr>
+        <w:t xml:space="preserve">Vallehermosa                                                                                                       98 </w:t>
+      </w:r>
+    </w:p>
+    <w:p>
+      <w:pPr>
+        <w:pStyle w:val="Heading4"/>
+        <w:shd w:fill="FFFFFF" w:val="clear"/>
+        <w:rPr>
+          <w:i w:val="false"/>
+          <w:i w:val="false"/>
+          <w:iCs w:val="false"/>
+          <w:color w:val="000000"/>
+        </w:rPr>
+      </w:pPr>
+      <w:r>
+        <w:rPr>
+          <w:i w:val="false"/>
+          <w:iCs w:val="false"/>
+          <w:color w:val="000000"/>
+        </w:rPr>
+        <w:t xml:space="preserve">Vicálvaro                                                                                                              98 </w:t>
+      </w:r>
+    </w:p>
+    <w:p>
+      <w:pPr>
+        <w:pStyle w:val="Intestazione3"/>
+        <w:shd w:fill="FFFFFF" w:val="clear"/>
+        <w:rPr/>
+      </w:pPr>
+      <w:bookmarkStart w:id="69" w:name="_Toc612"/>
+      <w:r>
+        <w:rPr>
+          <w:lang w:val="en-US"/>
+        </w:rPr>
+        <w:t xml:space="preserve">Query </w:t>
+      </w:r>
+      <w:r>
+        <w:rPr>
+          <w:lang w:val="en-US"/>
+        </w:rPr>
+        <w:t>3</w:t>
+      </w:r>
+      <w:bookmarkEnd w:id="69"/>
+      <w:r>
+        <w:rPr>
+          <w:lang w:val="en-US"/>
+        </w:rPr>
+        <w:t>:</w:t>
+      </w:r>
+    </w:p>
+    <w:p>
+      <w:pPr>
+        <w:pStyle w:val="Heading4"/>
+        <w:shd w:fill="FFFFFF" w:val="clear"/>
+        <w:rPr/>
+      </w:pPr>
+      <w:bookmarkStart w:id="70" w:name="_Toc622"/>
+      <w:bookmarkEnd w:id="70"/>
+      <w:r>
+        <w:rPr/>
+        <w:t>Description of logic:</w:t>
+      </w:r>
+    </w:p>
+    <w:p>
+      <w:pPr>
+        <w:pStyle w:val="NoSpacing"/>
+        <w:shd w:fill="FFFFFF" w:val="clear"/>
+        <w:rPr/>
+      </w:pPr>
+      <w:r>
+        <w:rPr/>
+        <w:t>We counted the number of listings per host using the count function and groupy by host_id. We then ranked thoses results and selected the lines with rank = 1 (with ties).</w:t>
+      </w:r>
+    </w:p>
+    <w:p>
+      <w:pPr>
+        <w:pStyle w:val="Heading4"/>
+        <w:shd w:fill="FFFFFF" w:val="clear"/>
+        <w:rPr/>
+      </w:pPr>
+      <w:bookmarkStart w:id="71" w:name="_Toc632"/>
+      <w:bookmarkEnd w:id="71"/>
+      <w:r>
+        <w:rPr/>
+        <w:t>SQL statement</w:t>
+      </w:r>
+    </w:p>
+    <w:p>
+      <w:pPr>
+        <w:pStyle w:val="Heading4"/>
+        <w:shd w:fill="FFFFFF" w:val="clear"/>
+        <w:rPr/>
+      </w:pPr>
+      <w:r>
+        <w:rPr/>
+      </w:r>
+    </w:p>
+    <w:p>
+      <w:pPr>
+        <w:pStyle w:val="NoSpacing"/>
+        <w:shd w:fill="FFFFFF" w:val="clear"/>
+        <w:rPr/>
+      </w:pPr>
+      <w:r>
+        <w:rPr/>
+        <w:t>select h.HOST_ID, h.HOST_NAME</w:t>
+      </w:r>
+    </w:p>
+    <w:p>
+      <w:pPr>
+        <w:pStyle w:val="NoSpacing"/>
+        <w:shd w:fill="FFFFFF" w:val="clear"/>
+        <w:rPr/>
+      </w:pPr>
+      <w:r>
+        <w:rPr/>
+        <w:t>from</w:t>
+      </w:r>
+    </w:p>
+    <w:p>
+      <w:pPr>
+        <w:pStyle w:val="NoSpacing"/>
+        <w:shd w:fill="FFFFFF" w:val="clear"/>
+        <w:rPr/>
+      </w:pPr>
+      <w:r>
+        <w:rPr/>
+        <w:t>(select HOST_ID, rank() over(order by nbr desc) as rnk</w:t>
+      </w:r>
+    </w:p>
+    <w:p>
+      <w:pPr>
+        <w:pStyle w:val="NoSpacing"/>
+        <w:shd w:fill="FFFFFF" w:val="clear"/>
+        <w:rPr/>
+      </w:pPr>
+      <w:r>
+        <w:rPr/>
+        <w:tab/>
+        <w:t>from</w:t>
+      </w:r>
+    </w:p>
+    <w:p>
+      <w:pPr>
+        <w:pStyle w:val="NoSpacing"/>
+        <w:shd w:fill="FFFFFF" w:val="clear"/>
+        <w:rPr/>
+      </w:pPr>
+      <w:r>
+        <w:rPr/>
+        <w:tab/>
+        <w:t>(select L.HOST_ID, count(*) as nbr</w:t>
+      </w:r>
+    </w:p>
+    <w:p>
+      <w:pPr>
+        <w:pStyle w:val="NoSpacing"/>
+        <w:shd w:fill="FFFFFF" w:val="clear"/>
+        <w:rPr/>
+      </w:pPr>
+      <w:r>
+        <w:rPr/>
+        <w:tab/>
+        <w:tab/>
+        <w:t>from LISTING l</w:t>
+      </w:r>
+    </w:p>
+    <w:p>
+      <w:pPr>
+        <w:pStyle w:val="NoSpacing"/>
+        <w:shd w:fill="FFFFFF" w:val="clear"/>
+        <w:rPr/>
+      </w:pPr>
+      <w:r>
+        <w:rPr/>
+        <w:t>group by l.HOST_ID)</w:t>
+      </w:r>
+    </w:p>
+    <w:p>
+      <w:pPr>
+        <w:pStyle w:val="NoSpacing"/>
+        <w:shd w:fill="FFFFFF" w:val="clear"/>
+        <w:rPr/>
+      </w:pPr>
+      <w:r>
+        <w:rPr/>
+        <w:t>) ranked</w:t>
+      </w:r>
+    </w:p>
+    <w:p>
+      <w:pPr>
+        <w:pStyle w:val="NoSpacing"/>
+        <w:shd w:fill="FFFFFF" w:val="clear"/>
+        <w:rPr/>
+      </w:pPr>
+      <w:r>
+        <w:rPr/>
+        <w:t>,</w:t>
+      </w:r>
+    </w:p>
+    <w:p>
+      <w:pPr>
+        <w:pStyle w:val="NoSpacing"/>
+        <w:shd w:fill="FFFFFF" w:val="clear"/>
+        <w:rPr/>
+      </w:pPr>
+      <w:r>
+        <w:rPr/>
+        <w:t xml:space="preserve">HOST h </w:t>
+      </w:r>
+    </w:p>
+    <w:p>
+      <w:pPr>
+        <w:pStyle w:val="NoSpacing"/>
+        <w:shd w:fill="FFFFFF" w:val="clear"/>
+        <w:rPr/>
+      </w:pPr>
+      <w:r>
+        <w:rPr/>
+        <w:t>where h.HOST_ID = ranked.HOST_ID and ranked.rnk = 1;</w:t>
+      </w:r>
+    </w:p>
+    <w:p>
+      <w:pPr>
+        <w:pStyle w:val="NoSpacing"/>
+        <w:shd w:fill="FFFFFF" w:val="clear"/>
+        <w:rPr/>
+      </w:pPr>
+      <w:r>
+        <w:rPr/>
+        <w:t>Result:</w:t>
+      </w:r>
+    </w:p>
+    <w:p>
+      <w:pPr>
+        <w:pStyle w:val="NoSpacing"/>
+        <w:shd w:fill="FFFFFF" w:val="clear"/>
+        <w:rPr/>
+      </w:pPr>
+      <w:r>
+        <w:rPr/>
+        <w:t xml:space="preserve"> </w:t>
+      </w:r>
+      <w:r>
+        <w:rPr/>
+        <w:tab/>
+        <w:tab/>
+      </w:r>
+      <w:r>
+        <w:rPr/>
+        <w:t xml:space="preserve">4459553   Eva&amp;Jacques </w:t>
+      </w:r>
+      <w:r>
+        <w:rPr>
+          <w:i w:val="false"/>
+          <w:iCs w:val="false"/>
+          <w:color w:val="000000"/>
+        </w:rPr>
+        <w:t xml:space="preserve"> </w:t>
+      </w:r>
+    </w:p>
+    <w:p>
+      <w:pPr>
+        <w:pStyle w:val="Heading4"/>
+        <w:shd w:fill="FFFFFF" w:val="clear"/>
+        <w:rPr>
+          <w:i w:val="false"/>
+          <w:i w:val="false"/>
+          <w:iCs w:val="false"/>
+          <w:color w:val="000000"/>
+        </w:rPr>
+      </w:pPr>
+      <w:r>
+        <w:rPr>
+          <w:i w:val="false"/>
+          <w:iCs w:val="false"/>
+          <w:color w:val="000000"/>
+        </w:rPr>
+      </w:r>
+    </w:p>
+    <w:p>
+      <w:pPr>
+        <w:pStyle w:val="Intestazione3"/>
+        <w:shd w:fill="FFFFFF" w:val="clear"/>
+        <w:rPr>
+          <w:lang w:val="en-US"/>
+        </w:rPr>
+      </w:pPr>
+      <w:r>
+        <w:rPr/>
+      </w:r>
+    </w:p>
+    <w:p>
+      <w:pPr>
+        <w:pStyle w:val="Intestazione3"/>
+        <w:shd w:fill="FFFFFF" w:val="clear"/>
+        <w:rPr/>
+      </w:pPr>
+      <w:bookmarkStart w:id="72" w:name="_Toc613"/>
+      <w:r>
+        <w:rPr>
+          <w:lang w:val="en-US"/>
+        </w:rPr>
+        <w:t xml:space="preserve">Query </w:t>
+      </w:r>
+      <w:r>
+        <w:rPr>
+          <w:lang w:val="en-US"/>
+        </w:rPr>
+        <w:t>4</w:t>
+      </w:r>
+      <w:bookmarkEnd w:id="72"/>
+      <w:r>
+        <w:rPr>
+          <w:lang w:val="en-US"/>
+        </w:rPr>
+        <w:t>:</w:t>
+      </w:r>
+    </w:p>
+    <w:p>
+      <w:pPr>
+        <w:pStyle w:val="Heading4"/>
+        <w:shd w:fill="FFFFFF" w:val="clear"/>
+        <w:rPr/>
+      </w:pPr>
+      <w:bookmarkStart w:id="73" w:name="_Toc623"/>
+      <w:bookmarkEnd w:id="73"/>
+      <w:r>
+        <w:rPr/>
+        <w:t>Description of logic:</w:t>
+      </w:r>
+    </w:p>
+    <w:p>
+      <w:pPr>
+        <w:pStyle w:val="NoSpacing"/>
+        <w:shd w:fill="FFFFFF" w:val="clear"/>
+        <w:rPr/>
+      </w:pPr>
+      <w:r>
+        <w:rPr/>
+        <w:t>First we filter the concerned listings, then we compute the average price using the calendar and eventually we order and take the top 5 using rownum.</w:t>
+      </w:r>
+    </w:p>
+    <w:p>
+      <w:pPr>
+        <w:pStyle w:val="Heading4"/>
+        <w:shd w:fill="FFFFFF" w:val="clear"/>
+        <w:rPr/>
+      </w:pPr>
+      <w:bookmarkStart w:id="74" w:name="_Toc633"/>
+      <w:bookmarkEnd w:id="74"/>
+      <w:r>
+        <w:rPr/>
+        <w:t>SQL statement</w:t>
+      </w:r>
+    </w:p>
+    <w:p>
+      <w:pPr>
+        <w:pStyle w:val="Heading4"/>
+        <w:shd w:fill="FFFFFF" w:val="clear"/>
+        <w:rPr/>
+      </w:pPr>
+      <w:r>
+        <w:rPr/>
+      </w:r>
+    </w:p>
+    <w:p>
+      <w:pPr>
+        <w:pStyle w:val="Heading4"/>
+        <w:shd w:fill="FFFFFF" w:val="clear"/>
+        <w:rPr>
+          <w:i w:val="false"/>
+          <w:i w:val="false"/>
+          <w:iCs w:val="false"/>
+          <w:color w:val="000000"/>
+        </w:rPr>
+      </w:pPr>
+      <w:r>
+        <w:rPr>
+          <w:i w:val="false"/>
+          <w:iCs w:val="false"/>
+          <w:color w:val="000000"/>
+        </w:rPr>
+        <w:t>select * from</w:t>
+      </w:r>
+    </w:p>
+    <w:p>
+      <w:pPr>
+        <w:pStyle w:val="Heading4"/>
+        <w:shd w:fill="FFFFFF" w:val="clear"/>
+        <w:rPr>
+          <w:i w:val="false"/>
+          <w:i w:val="false"/>
+          <w:iCs w:val="false"/>
+          <w:color w:val="000000"/>
+        </w:rPr>
+      </w:pPr>
+      <w:r>
+        <w:rPr>
+          <w:i w:val="false"/>
+          <w:iCs w:val="false"/>
+          <w:color w:val="000000"/>
+        </w:rPr>
+      </w:r>
+    </w:p>
+    <w:p>
+      <w:pPr>
+        <w:pStyle w:val="Heading4"/>
+        <w:shd w:fill="FFFFFF" w:val="clear"/>
+        <w:rPr>
+          <w:i w:val="false"/>
+          <w:i w:val="false"/>
+          <w:iCs w:val="false"/>
+          <w:color w:val="000000"/>
+        </w:rPr>
+      </w:pPr>
+      <w:r>
+        <w:rPr>
+          <w:i w:val="false"/>
+          <w:iCs w:val="false"/>
+          <w:color w:val="000000"/>
+        </w:rPr>
+        <w:t xml:space="preserve">(select AVG(cal.PRICE) as average, cal.LISTING_ID </w:t>
+      </w:r>
+    </w:p>
+    <w:p>
+      <w:pPr>
+        <w:pStyle w:val="Heading4"/>
+        <w:shd w:fill="FFFFFF" w:val="clear"/>
+        <w:rPr>
+          <w:i w:val="false"/>
+          <w:i w:val="false"/>
+          <w:iCs w:val="false"/>
+          <w:color w:val="000000"/>
+        </w:rPr>
+      </w:pPr>
+      <w:r>
+        <w:rPr>
+          <w:i w:val="false"/>
+          <w:iCs w:val="false"/>
+          <w:color w:val="000000"/>
+        </w:rPr>
+      </w:r>
+    </w:p>
+    <w:p>
+      <w:pPr>
+        <w:pStyle w:val="Heading4"/>
+        <w:shd w:fill="FFFFFF" w:val="clear"/>
+        <w:rPr>
+          <w:i w:val="false"/>
+          <w:i w:val="false"/>
+          <w:iCs w:val="false"/>
+          <w:color w:val="000000"/>
+        </w:rPr>
+      </w:pPr>
+      <w:r>
+        <w:rPr>
+          <w:i w:val="false"/>
+          <w:iCs w:val="false"/>
+          <w:color w:val="000000"/>
+        </w:rPr>
+        <w:t>from</w:t>
+      </w:r>
+    </w:p>
+    <w:p>
+      <w:pPr>
+        <w:pStyle w:val="Heading4"/>
+        <w:shd w:fill="FFFFFF" w:val="clear"/>
+        <w:rPr>
+          <w:i w:val="false"/>
+          <w:i w:val="false"/>
+          <w:iCs w:val="false"/>
+          <w:color w:val="000000"/>
+        </w:rPr>
+      </w:pPr>
+      <w:r>
+        <w:rPr>
+          <w:i w:val="false"/>
+          <w:iCs w:val="false"/>
+          <w:color w:val="000000"/>
+        </w:rPr>
+        <w:tab/>
+        <w:t>(select l.LISTING_ID from</w:t>
+      </w:r>
+    </w:p>
+    <w:p>
+      <w:pPr>
+        <w:pStyle w:val="Heading4"/>
+        <w:shd w:fill="FFFFFF" w:val="clear"/>
+        <w:rPr>
+          <w:i w:val="false"/>
+          <w:i w:val="false"/>
+          <w:iCs w:val="false"/>
+          <w:color w:val="000000"/>
+        </w:rPr>
+      </w:pPr>
+      <w:r>
+        <w:rPr>
+          <w:i w:val="false"/>
+          <w:iCs w:val="false"/>
+          <w:color w:val="000000"/>
+        </w:rPr>
+        <w:t>LISTING l, MATERIAL_DESCRIPTION md, REVIEWS_SCORES rs, LISTING_DETAILS ld</w:t>
+      </w:r>
+    </w:p>
+    <w:p>
+      <w:pPr>
+        <w:pStyle w:val="Heading4"/>
+        <w:shd w:fill="FFFFFF" w:val="clear"/>
+        <w:rPr>
+          <w:i w:val="false"/>
+          <w:i w:val="false"/>
+          <w:iCs w:val="false"/>
+          <w:color w:val="000000"/>
+        </w:rPr>
+      </w:pPr>
+      <w:r>
+        <w:rPr>
+          <w:i w:val="false"/>
+          <w:iCs w:val="false"/>
+          <w:color w:val="000000"/>
+        </w:rPr>
+        <w:t>where l.LISTING_ID = md.LISTING_ID and l.LISTING_ID = rs.LISTING_ID and</w:t>
+      </w:r>
+    </w:p>
+    <w:p>
+      <w:pPr>
+        <w:pStyle w:val="Heading4"/>
+        <w:shd w:fill="FFFFFF" w:val="clear"/>
+        <w:rPr>
+          <w:i w:val="false"/>
+          <w:i w:val="false"/>
+          <w:iCs w:val="false"/>
+          <w:color w:val="000000"/>
+        </w:rPr>
+      </w:pPr>
+      <w:r>
+        <w:rPr>
+          <w:i w:val="false"/>
+          <w:iCs w:val="false"/>
+          <w:color w:val="000000"/>
+        </w:rPr>
+        <w:t xml:space="preserve">l.LISTING_ID = ld.LISTING_ID and l.CITY = 'Berlin' </w:t>
+      </w:r>
+    </w:p>
+    <w:p>
+      <w:pPr>
+        <w:pStyle w:val="Heading4"/>
+        <w:shd w:fill="FFFFFF" w:val="clear"/>
+        <w:rPr>
+          <w:i w:val="false"/>
+          <w:i w:val="false"/>
+          <w:iCs w:val="false"/>
+          <w:color w:val="000000"/>
+        </w:rPr>
+      </w:pPr>
+      <w:r>
+        <w:rPr>
+          <w:i w:val="false"/>
+          <w:iCs w:val="false"/>
+          <w:color w:val="000000"/>
+        </w:rPr>
+        <w:t>and md.PROPERTY_TYPE = 'Apartment' and</w:t>
+      </w:r>
+    </w:p>
+    <w:p>
+      <w:pPr>
+        <w:pStyle w:val="Heading4"/>
+        <w:shd w:fill="FFFFFF" w:val="clear"/>
+        <w:rPr>
+          <w:i w:val="false"/>
+          <w:i w:val="false"/>
+          <w:iCs w:val="false"/>
+          <w:color w:val="000000"/>
+        </w:rPr>
+      </w:pPr>
+      <w:r>
+        <w:rPr>
+          <w:i w:val="false"/>
+          <w:iCs w:val="false"/>
+          <w:color w:val="000000"/>
+        </w:rPr>
+        <w:t xml:space="preserve">md.BEDS &gt;= 2 and rs.REVIEW_SCORES_LOCATION &gt;= 8 </w:t>
+      </w:r>
+    </w:p>
+    <w:p>
+      <w:pPr>
+        <w:pStyle w:val="Heading4"/>
+        <w:shd w:fill="FFFFFF" w:val="clear"/>
+        <w:rPr>
+          <w:i w:val="false"/>
+          <w:i w:val="false"/>
+          <w:iCs w:val="false"/>
+          <w:color w:val="000000"/>
+        </w:rPr>
+      </w:pPr>
+      <w:r>
+        <w:rPr>
+          <w:i w:val="false"/>
+          <w:iCs w:val="false"/>
+          <w:color w:val="000000"/>
+        </w:rPr>
+        <w:t>and ld.CANCELLATION_POLICY = 'flexible' and</w:t>
+      </w:r>
+    </w:p>
+    <w:p>
+      <w:pPr>
+        <w:pStyle w:val="Heading4"/>
+        <w:shd w:fill="FFFFFF" w:val="clear"/>
+        <w:rPr>
+          <w:i w:val="false"/>
+          <w:i w:val="false"/>
+          <w:iCs w:val="false"/>
+          <w:color w:val="000000"/>
+        </w:rPr>
+      </w:pPr>
+      <w:r>
+        <w:rPr>
+          <w:i w:val="false"/>
+          <w:iCs w:val="false"/>
+          <w:color w:val="000000"/>
+        </w:rPr>
+        <w:t>l.HOST_ID IN (</w:t>
+      </w:r>
+    </w:p>
+    <w:p>
+      <w:pPr>
+        <w:pStyle w:val="Heading4"/>
+        <w:shd w:fill="FFFFFF" w:val="clear"/>
+        <w:rPr>
+          <w:i w:val="false"/>
+          <w:i w:val="false"/>
+          <w:iCs w:val="false"/>
+          <w:color w:val="000000"/>
+        </w:rPr>
+      </w:pPr>
+      <w:r>
+        <w:rPr>
+          <w:i w:val="false"/>
+          <w:iCs w:val="false"/>
+          <w:color w:val="000000"/>
+        </w:rPr>
+        <w:t xml:space="preserve">  </w:t>
+      </w:r>
+      <w:r>
+        <w:rPr>
+          <w:i w:val="false"/>
+          <w:iCs w:val="false"/>
+          <w:color w:val="000000"/>
+        </w:rPr>
+        <w:tab/>
+        <w:tab/>
+        <w:t>select hv.HOST_ID</w:t>
+      </w:r>
+    </w:p>
+    <w:p>
+      <w:pPr>
+        <w:pStyle w:val="Heading4"/>
+        <w:shd w:fill="FFFFFF" w:val="clear"/>
+        <w:rPr>
+          <w:i w:val="false"/>
+          <w:i w:val="false"/>
+          <w:iCs w:val="false"/>
+          <w:color w:val="000000"/>
+        </w:rPr>
+      </w:pPr>
+      <w:r>
+        <w:rPr>
+          <w:i w:val="false"/>
+          <w:iCs w:val="false"/>
+          <w:color w:val="000000"/>
+        </w:rPr>
+        <w:t xml:space="preserve">  </w:t>
+      </w:r>
+      <w:r>
+        <w:rPr>
+          <w:i w:val="false"/>
+          <w:iCs w:val="false"/>
+          <w:color w:val="000000"/>
+        </w:rPr>
+        <w:tab/>
+        <w:tab/>
+        <w:t>from HOST_VERIFICATIONS hv, VERIFICATIONS v</w:t>
+      </w:r>
+    </w:p>
+    <w:p>
+      <w:pPr>
+        <w:pStyle w:val="Heading4"/>
+        <w:shd w:fill="FFFFFF" w:val="clear"/>
+        <w:rPr>
+          <w:i w:val="false"/>
+          <w:i w:val="false"/>
+          <w:iCs w:val="false"/>
+          <w:color w:val="000000"/>
+        </w:rPr>
+      </w:pPr>
+      <w:r>
+        <w:rPr>
+          <w:i w:val="false"/>
+          <w:iCs w:val="false"/>
+          <w:color w:val="000000"/>
+        </w:rPr>
+        <w:t xml:space="preserve">  </w:t>
+      </w:r>
+      <w:r>
+        <w:rPr>
+          <w:i w:val="false"/>
+          <w:iCs w:val="false"/>
+          <w:color w:val="000000"/>
+        </w:rPr>
+        <w:tab/>
+        <w:tab/>
+        <w:t xml:space="preserve">where hv.VERIFICATION_ID = v.VERIFICATION_ID and v.VERIFICATION_NAME </w:t>
+        <w:tab/>
+        <w:tab/>
+        <w:t>LIKE '%government_id%')</w:t>
+      </w:r>
+    </w:p>
+    <w:p>
+      <w:pPr>
+        <w:pStyle w:val="Heading4"/>
+        <w:shd w:fill="FFFFFF" w:val="clear"/>
+        <w:rPr>
+          <w:i w:val="false"/>
+          <w:i w:val="false"/>
+          <w:iCs w:val="false"/>
+          <w:color w:val="000000"/>
+        </w:rPr>
+      </w:pPr>
+      <w:r>
+        <w:rPr>
+          <w:i w:val="false"/>
+          <w:iCs w:val="false"/>
+          <w:color w:val="000000"/>
+        </w:rPr>
+        <w:tab/>
+        <w:t>) filtered</w:t>
+      </w:r>
+    </w:p>
+    <w:p>
+      <w:pPr>
+        <w:pStyle w:val="Heading4"/>
+        <w:shd w:fill="FFFFFF" w:val="clear"/>
+        <w:rPr>
+          <w:i w:val="false"/>
+          <w:i w:val="false"/>
+          <w:iCs w:val="false"/>
+          <w:color w:val="000000"/>
+        </w:rPr>
+      </w:pPr>
+      <w:r>
+        <w:rPr>
+          <w:i w:val="false"/>
+          <w:iCs w:val="false"/>
+          <w:color w:val="000000"/>
+        </w:rPr>
+        <w:t>,</w:t>
+      </w:r>
+    </w:p>
+    <w:p>
+      <w:pPr>
+        <w:pStyle w:val="Heading4"/>
+        <w:shd w:fill="FFFFFF" w:val="clear"/>
+        <w:rPr>
+          <w:i w:val="false"/>
+          <w:i w:val="false"/>
+          <w:iCs w:val="false"/>
+          <w:color w:val="000000"/>
+        </w:rPr>
+      </w:pPr>
+      <w:r>
+        <w:rPr>
+          <w:i w:val="false"/>
+          <w:iCs w:val="false"/>
+          <w:color w:val="000000"/>
+        </w:rPr>
+        <w:t>CALENDAR cal</w:t>
+      </w:r>
+    </w:p>
+    <w:p>
+      <w:pPr>
+        <w:pStyle w:val="Heading4"/>
+        <w:shd w:fill="FFFFFF" w:val="clear"/>
+        <w:rPr>
+          <w:i w:val="false"/>
+          <w:i w:val="false"/>
+          <w:iCs w:val="false"/>
+          <w:color w:val="000000"/>
+        </w:rPr>
+      </w:pPr>
+      <w:r>
+        <w:rPr>
+          <w:i w:val="false"/>
+          <w:iCs w:val="false"/>
+          <w:color w:val="000000"/>
+        </w:rPr>
+      </w:r>
+    </w:p>
+    <w:p>
+      <w:pPr>
+        <w:pStyle w:val="Heading4"/>
+        <w:shd w:fill="FFFFFF" w:val="clear"/>
+        <w:rPr>
+          <w:i w:val="false"/>
+          <w:i w:val="false"/>
+          <w:iCs w:val="false"/>
+          <w:color w:val="000000"/>
+        </w:rPr>
+      </w:pPr>
+      <w:r>
+        <w:rPr>
+          <w:i w:val="false"/>
+          <w:iCs w:val="false"/>
+          <w:color w:val="000000"/>
+        </w:rPr>
+        <w:t xml:space="preserve">where cal.LISTING_ID = filtered.LISTING_ID and cal.CALENDAR_DATE between date'2019-03-01' and date'2019-04-30' and cal.AVAILABLE = 't' </w:t>
+      </w:r>
+    </w:p>
+    <w:p>
+      <w:pPr>
+        <w:pStyle w:val="Heading4"/>
+        <w:shd w:fill="FFFFFF" w:val="clear"/>
+        <w:rPr>
+          <w:i w:val="false"/>
+          <w:i w:val="false"/>
+          <w:iCs w:val="false"/>
+          <w:color w:val="000000"/>
+        </w:rPr>
+      </w:pPr>
+      <w:r>
+        <w:rPr>
+          <w:i w:val="false"/>
+          <w:iCs w:val="false"/>
+          <w:color w:val="000000"/>
+        </w:rPr>
+      </w:r>
+    </w:p>
+    <w:p>
+      <w:pPr>
+        <w:pStyle w:val="Heading4"/>
+        <w:shd w:fill="FFFFFF" w:val="clear"/>
+        <w:rPr>
+          <w:i w:val="false"/>
+          <w:i w:val="false"/>
+          <w:iCs w:val="false"/>
+          <w:color w:val="000000"/>
+        </w:rPr>
+      </w:pPr>
+      <w:r>
+        <w:rPr>
+          <w:i w:val="false"/>
+          <w:iCs w:val="false"/>
+          <w:color w:val="000000"/>
+        </w:rPr>
+        <w:t>group by cal.LISTING_ID order by average asc) averaged</w:t>
+      </w:r>
+    </w:p>
+    <w:p>
+      <w:pPr>
+        <w:pStyle w:val="Heading4"/>
+        <w:shd w:fill="FFFFFF" w:val="clear"/>
+        <w:rPr>
+          <w:i w:val="false"/>
+          <w:i w:val="false"/>
+          <w:iCs w:val="false"/>
+          <w:color w:val="000000"/>
+        </w:rPr>
+      </w:pPr>
+      <w:r>
+        <w:rPr>
+          <w:i w:val="false"/>
+          <w:iCs w:val="false"/>
+          <w:color w:val="000000"/>
+        </w:rPr>
+      </w:r>
+    </w:p>
+    <w:p>
+      <w:pPr>
+        <w:pStyle w:val="Heading4"/>
+        <w:shd w:fill="FFFFFF" w:val="clear"/>
+        <w:rPr>
+          <w:i w:val="false"/>
+          <w:i w:val="false"/>
+          <w:iCs w:val="false"/>
+          <w:color w:val="000000"/>
+        </w:rPr>
+      </w:pPr>
+      <w:r>
+        <w:rPr>
+          <w:i w:val="false"/>
+          <w:iCs w:val="false"/>
+          <w:color w:val="000000"/>
+        </w:rPr>
+        <w:t>where rownum &lt;= 5;</w:t>
+      </w:r>
+    </w:p>
+    <w:p>
+      <w:pPr>
+        <w:pStyle w:val="NoSpacing"/>
+        <w:shd w:fill="FFFFFF" w:val="clear"/>
+        <w:rPr/>
+      </w:pPr>
+      <w:r>
+        <w:rPr/>
+      </w:r>
+    </w:p>
+    <w:p>
+      <w:pPr>
+        <w:pStyle w:val="NoSpacing"/>
+        <w:shd w:fill="FFFFFF" w:val="clear"/>
+        <w:rPr/>
+      </w:pPr>
+      <w:r>
+        <w:rPr/>
+      </w:r>
+    </w:p>
+    <w:p>
+      <w:pPr>
+        <w:pStyle w:val="NoSpacing"/>
+        <w:shd w:fill="FFFFFF" w:val="clear"/>
+        <w:rPr/>
+      </w:pPr>
+      <w:r>
+        <w:rPr/>
+      </w:r>
+    </w:p>
+    <w:p>
+      <w:pPr>
+        <w:pStyle w:val="NoSpacing"/>
+        <w:shd w:fill="FFFFFF" w:val="clear"/>
+        <w:rPr/>
+      </w:pPr>
+      <w:r>
+        <w:rPr/>
+        <w:t>Result:</w:t>
+      </w:r>
+    </w:p>
+    <w:p>
+      <w:pPr>
+        <w:pStyle w:val="NoSpacing"/>
+        <w:shd w:fill="FFFFFF" w:val="clear"/>
+        <w:rPr/>
+      </w:pPr>
+      <w:r>
+        <w:rPr/>
+        <w:t xml:space="preserve">        </w:t>
+      </w:r>
+      <w:r>
+        <w:rPr/>
+        <w:tab/>
+        <w:t xml:space="preserve">    20    1490274 </w:t>
+      </w:r>
+    </w:p>
+    <w:p>
+      <w:pPr>
+        <w:pStyle w:val="NoSpacing"/>
+        <w:shd w:fill="FFFFFF" w:val="clear"/>
+        <w:rPr/>
+      </w:pPr>
+      <w:r>
+        <w:rPr/>
+        <w:t xml:space="preserve">21.0655738   24043706 </w:t>
+      </w:r>
+    </w:p>
+    <w:p>
+      <w:pPr>
+        <w:pStyle w:val="NoSpacing"/>
+        <w:shd w:fill="FFFFFF" w:val="clear"/>
+        <w:rPr/>
+      </w:pPr>
+      <w:r>
+        <w:rPr/>
+        <w:t xml:space="preserve">21.2903226    1368460 </w:t>
+      </w:r>
+    </w:p>
+    <w:p>
+      <w:pPr>
+        <w:pStyle w:val="NoSpacing"/>
+        <w:shd w:fill="FFFFFF" w:val="clear"/>
+        <w:rPr/>
+      </w:pPr>
+      <w:r>
+        <w:rPr/>
+        <w:t xml:space="preserve">               </w:t>
+      </w:r>
+      <w:r>
+        <w:rPr/>
+        <w:t xml:space="preserve">22    7071541 </w:t>
+      </w:r>
+    </w:p>
+    <w:p>
+      <w:pPr>
+        <w:pStyle w:val="NoSpacing"/>
+        <w:shd w:fill="FFFFFF" w:val="clear"/>
+        <w:rPr/>
+      </w:pPr>
+      <w:r>
+        <w:rPr/>
+        <w:t xml:space="preserve">               </w:t>
+      </w:r>
+      <w:r>
+        <w:rPr/>
+        <w:t xml:space="preserve">22    6691656 </w:t>
+      </w:r>
+    </w:p>
+    <w:p>
+      <w:pPr>
+        <w:pStyle w:val="Heading4"/>
+        <w:shd w:fill="FFFFFF" w:val="clear"/>
+        <w:rPr>
+          <w:i w:val="false"/>
+          <w:i w:val="false"/>
+          <w:iCs w:val="false"/>
+          <w:color w:val="000000"/>
+        </w:rPr>
+      </w:pPr>
+      <w:r>
+        <w:rPr>
+          <w:i w:val="false"/>
+          <w:iCs w:val="false"/>
+          <w:color w:val="000000"/>
+        </w:rPr>
+      </w:r>
+    </w:p>
+    <w:p>
+      <w:pPr>
+        <w:pStyle w:val="Heading4"/>
+        <w:shd w:fill="FFFFFF" w:val="clear"/>
+        <w:rPr>
+          <w:i w:val="false"/>
+          <w:i w:val="false"/>
+          <w:iCs w:val="false"/>
+          <w:color w:val="000000"/>
+        </w:rPr>
+      </w:pPr>
+      <w:r>
+        <w:rPr>
+          <w:i w:val="false"/>
+          <w:iCs w:val="false"/>
+          <w:color w:val="000000"/>
+        </w:rPr>
+      </w:r>
+    </w:p>
+    <w:p>
+      <w:pPr>
+        <w:pStyle w:val="Intestazione3"/>
+        <w:shd w:fill="FFFFFF" w:val="clear"/>
+        <w:rPr/>
+      </w:pPr>
+      <w:bookmarkStart w:id="75" w:name="_Toc614"/>
+      <w:r>
+        <w:rPr>
+          <w:lang w:val="en-US"/>
+        </w:rPr>
+        <w:t xml:space="preserve">Query </w:t>
+      </w:r>
+      <w:r>
+        <w:rPr>
+          <w:lang w:val="en-US"/>
+        </w:rPr>
+        <w:t>5</w:t>
+      </w:r>
+      <w:bookmarkEnd w:id="75"/>
+      <w:r>
+        <w:rPr>
+          <w:lang w:val="en-US"/>
+        </w:rPr>
+        <w:t>:</w:t>
+      </w:r>
+    </w:p>
+    <w:p>
+      <w:pPr>
+        <w:pStyle w:val="Heading4"/>
+        <w:shd w:fill="FFFFFF" w:val="clear"/>
+        <w:rPr/>
+      </w:pPr>
+      <w:bookmarkStart w:id="76" w:name="_Toc624"/>
+      <w:bookmarkEnd w:id="76"/>
+      <w:r>
+        <w:rPr/>
+        <w:t>Description of logic:</w:t>
+      </w:r>
+    </w:p>
+    <w:p>
+      <w:pPr>
+        <w:pStyle w:val="NoSpacing"/>
+        <w:shd w:fill="FFFFFF" w:val="clear"/>
+        <w:rPr/>
+      </w:pPr>
+      <w:r>
+        <w:rPr/>
+      </w:r>
+    </w:p>
+    <w:p>
+      <w:pPr>
+        <w:pStyle w:val="NoSpacing"/>
+        <w:shd w:fill="FFFFFF" w:val="clear"/>
+        <w:rPr/>
+      </w:pPr>
+      <w:r>
+        <w:rPr/>
+        <w:t>We filtered the amenities concerned (from the table with all the amenities for each listings) and then grouped them by listing and selected those with a counted &gt;=2 (thus the listings will have at least 2 of the concerned amenities).</w:t>
+      </w:r>
+    </w:p>
+    <w:p>
+      <w:pPr>
+        <w:pStyle w:val="NoSpacing"/>
+        <w:shd w:fill="FFFFFF" w:val="clear"/>
+        <w:rPr/>
+      </w:pPr>
+      <w:r>
+        <w:rPr/>
+        <w:t>Then we just had to get their review score , partition them by the number of person they can accommodate and rank them.</w:t>
+      </w:r>
+    </w:p>
+    <w:p>
+      <w:pPr>
+        <w:pStyle w:val="NoSpacing"/>
+        <w:shd w:fill="FFFFFF" w:val="clear"/>
+        <w:rPr/>
+      </w:pPr>
+      <w:r>
+        <w:rPr/>
+        <w:t>Eventually we selected those with rank &lt;=5.</w:t>
+      </w:r>
+    </w:p>
+    <w:p>
+      <w:pPr>
+        <w:pStyle w:val="Heading4"/>
+        <w:shd w:fill="FFFFFF" w:val="clear"/>
+        <w:rPr/>
+      </w:pPr>
+      <w:bookmarkStart w:id="77" w:name="_Toc634"/>
+      <w:bookmarkEnd w:id="77"/>
+      <w:r>
+        <w:rPr/>
+        <w:t>SQL statement</w:t>
+      </w:r>
+    </w:p>
+    <w:p>
+      <w:pPr>
+        <w:pStyle w:val="Heading4"/>
+        <w:shd w:fill="FFFFFF" w:val="clear"/>
+        <w:rPr/>
+      </w:pPr>
+      <w:r>
+        <w:rPr/>
+      </w:r>
+    </w:p>
+    <w:p>
+      <w:pPr>
+        <w:pStyle w:val="Heading4"/>
+        <w:shd w:fill="FFFFFF" w:val="clear"/>
+        <w:rPr>
+          <w:i w:val="false"/>
+          <w:i w:val="false"/>
+          <w:iCs w:val="false"/>
+          <w:color w:val="000000"/>
+        </w:rPr>
+      </w:pPr>
+      <w:r>
+        <w:rPr>
+          <w:i w:val="false"/>
+          <w:iCs w:val="false"/>
+          <w:color w:val="000000"/>
+        </w:rPr>
+        <w:t>select * from</w:t>
+      </w:r>
+    </w:p>
+    <w:p>
+      <w:pPr>
+        <w:pStyle w:val="Heading4"/>
+        <w:shd w:fill="FFFFFF" w:val="clear"/>
+        <w:rPr>
+          <w:i w:val="false"/>
+          <w:i w:val="false"/>
+          <w:iCs w:val="false"/>
+          <w:color w:val="000000"/>
+        </w:rPr>
+      </w:pPr>
+      <w:r>
+        <w:rPr>
+          <w:i w:val="false"/>
+          <w:iCs w:val="false"/>
+          <w:color w:val="000000"/>
+        </w:rPr>
+      </w:r>
+    </w:p>
+    <w:p>
+      <w:pPr>
+        <w:pStyle w:val="Heading4"/>
+        <w:shd w:fill="FFFFFF" w:val="clear"/>
+        <w:rPr>
+          <w:i w:val="false"/>
+          <w:i w:val="false"/>
+          <w:iCs w:val="false"/>
+          <w:color w:val="000000"/>
+        </w:rPr>
+      </w:pPr>
+      <w:r>
+        <w:rPr>
+          <w:i w:val="false"/>
+          <w:iCs w:val="false"/>
+          <w:color w:val="000000"/>
+        </w:rPr>
+        <w:t>(select filtered.LISTING_ID, md.ACCOMODATES, ROW_NUMBER() over(partition by md.ACCOMODATES order by rs.REVIEW_SCORES_RATING desc) as ranked</w:t>
+      </w:r>
+    </w:p>
+    <w:p>
+      <w:pPr>
+        <w:pStyle w:val="Heading4"/>
+        <w:shd w:fill="FFFFFF" w:val="clear"/>
+        <w:rPr>
+          <w:i w:val="false"/>
+          <w:i w:val="false"/>
+          <w:iCs w:val="false"/>
+          <w:color w:val="000000"/>
+        </w:rPr>
+      </w:pPr>
+      <w:r>
+        <w:rPr>
+          <w:i w:val="false"/>
+          <w:iCs w:val="false"/>
+          <w:color w:val="000000"/>
+        </w:rPr>
+        <w:t>from</w:t>
+      </w:r>
+    </w:p>
+    <w:p>
+      <w:pPr>
+        <w:pStyle w:val="Heading4"/>
+        <w:shd w:fill="FFFFFF" w:val="clear"/>
+        <w:rPr>
+          <w:i w:val="false"/>
+          <w:i w:val="false"/>
+          <w:iCs w:val="false"/>
+          <w:color w:val="000000"/>
+        </w:rPr>
+      </w:pPr>
+      <w:r>
+        <w:rPr>
+          <w:i w:val="false"/>
+          <w:iCs w:val="false"/>
+          <w:color w:val="000000"/>
+        </w:rPr>
+        <w:t>(select facilities.LISTING_ID from</w:t>
+      </w:r>
+    </w:p>
+    <w:p>
+      <w:pPr>
+        <w:pStyle w:val="Heading4"/>
+        <w:shd w:fill="FFFFFF" w:val="clear"/>
+        <w:rPr>
+          <w:i w:val="false"/>
+          <w:i w:val="false"/>
+          <w:iCs w:val="false"/>
+          <w:color w:val="000000"/>
+        </w:rPr>
+      </w:pPr>
+      <w:r>
+        <w:rPr>
+          <w:i w:val="false"/>
+          <w:iCs w:val="false"/>
+          <w:color w:val="000000"/>
+        </w:rPr>
+        <w:t>(select la.LISTING_ID, count(*) as counted</w:t>
+      </w:r>
+    </w:p>
+    <w:p>
+      <w:pPr>
+        <w:pStyle w:val="Heading4"/>
+        <w:shd w:fill="FFFFFF" w:val="clear"/>
+        <w:rPr>
+          <w:i w:val="false"/>
+          <w:i w:val="false"/>
+          <w:iCs w:val="false"/>
+          <w:color w:val="000000"/>
+        </w:rPr>
+      </w:pPr>
+      <w:r>
+        <w:rPr>
+          <w:i w:val="false"/>
+          <w:iCs w:val="false"/>
+          <w:color w:val="000000"/>
+        </w:rPr>
+        <w:t>from AMENITIES am, LISTING_AMENITIES la</w:t>
+      </w:r>
+    </w:p>
+    <w:p>
+      <w:pPr>
+        <w:pStyle w:val="Heading4"/>
+        <w:shd w:fill="FFFFFF" w:val="clear"/>
+        <w:rPr>
+          <w:i w:val="false"/>
+          <w:i w:val="false"/>
+          <w:iCs w:val="false"/>
+          <w:color w:val="000000"/>
+        </w:rPr>
+      </w:pPr>
+      <w:r>
+        <w:rPr>
+          <w:i w:val="false"/>
+          <w:iCs w:val="false"/>
+          <w:color w:val="000000"/>
+        </w:rPr>
+        <w:t>where la.AMENITY_ID = am.AMENITY_ID and</w:t>
+      </w:r>
+    </w:p>
+    <w:p>
+      <w:pPr>
+        <w:pStyle w:val="Heading4"/>
+        <w:shd w:fill="FFFFFF" w:val="clear"/>
+        <w:rPr>
+          <w:i w:val="false"/>
+          <w:i w:val="false"/>
+          <w:iCs w:val="false"/>
+          <w:color w:val="000000"/>
+        </w:rPr>
+      </w:pPr>
+      <w:r>
+        <w:rPr>
+          <w:i w:val="false"/>
+          <w:iCs w:val="false"/>
+          <w:color w:val="000000"/>
+        </w:rPr>
+        <w:t>(am.AMENITY_NAME = 'Wifi' or am.AMENITY_NAME = 'Internet' or</w:t>
+      </w:r>
+    </w:p>
+    <w:p>
+      <w:pPr>
+        <w:pStyle w:val="Heading4"/>
+        <w:shd w:fill="FFFFFF" w:val="clear"/>
+        <w:rPr>
+          <w:i w:val="false"/>
+          <w:i w:val="false"/>
+          <w:iCs w:val="false"/>
+          <w:color w:val="000000"/>
+        </w:rPr>
+      </w:pPr>
+      <w:r>
+        <w:rPr>
+          <w:i w:val="false"/>
+          <w:iCs w:val="false"/>
+          <w:color w:val="000000"/>
+        </w:rPr>
+        <w:t>am.AMENITY_NAME = 'TV' or am.AMENITY_NAME = 'Free street parking')</w:t>
+      </w:r>
+    </w:p>
+    <w:p>
+      <w:pPr>
+        <w:pStyle w:val="Heading4"/>
+        <w:shd w:fill="FFFFFF" w:val="clear"/>
+        <w:rPr>
+          <w:i w:val="false"/>
+          <w:i w:val="false"/>
+          <w:iCs w:val="false"/>
+          <w:color w:val="000000"/>
+        </w:rPr>
+      </w:pPr>
+      <w:r>
+        <w:rPr>
+          <w:i w:val="false"/>
+          <w:iCs w:val="false"/>
+          <w:color w:val="000000"/>
+        </w:rPr>
+        <w:t>group by la.LISTING_ID) facilities</w:t>
+      </w:r>
+    </w:p>
+    <w:p>
+      <w:pPr>
+        <w:pStyle w:val="Heading4"/>
+        <w:shd w:fill="FFFFFF" w:val="clear"/>
+        <w:rPr>
+          <w:i w:val="false"/>
+          <w:i w:val="false"/>
+          <w:iCs w:val="false"/>
+          <w:color w:val="000000"/>
+        </w:rPr>
+      </w:pPr>
+      <w:r>
+        <w:rPr>
+          <w:i w:val="false"/>
+          <w:iCs w:val="false"/>
+          <w:color w:val="000000"/>
+        </w:rPr>
+      </w:r>
+    </w:p>
+    <w:p>
+      <w:pPr>
+        <w:pStyle w:val="Heading4"/>
+        <w:shd w:fill="FFFFFF" w:val="clear"/>
+        <w:rPr>
+          <w:i w:val="false"/>
+          <w:i w:val="false"/>
+          <w:iCs w:val="false"/>
+          <w:color w:val="000000"/>
+        </w:rPr>
+      </w:pPr>
+      <w:r>
+        <w:rPr>
+          <w:i w:val="false"/>
+          <w:iCs w:val="false"/>
+          <w:color w:val="000000"/>
+        </w:rPr>
+        <w:t>where facilities.counted &gt;= 2) filtered,</w:t>
+      </w:r>
+    </w:p>
+    <w:p>
+      <w:pPr>
+        <w:pStyle w:val="Heading4"/>
+        <w:shd w:fill="FFFFFF" w:val="clear"/>
+        <w:rPr>
+          <w:i w:val="false"/>
+          <w:i w:val="false"/>
+          <w:iCs w:val="false"/>
+          <w:color w:val="000000"/>
+        </w:rPr>
+      </w:pPr>
+      <w:r>
+        <w:rPr>
+          <w:i w:val="false"/>
+          <w:iCs w:val="false"/>
+          <w:color w:val="000000"/>
+        </w:rPr>
+      </w:r>
+    </w:p>
+    <w:p>
+      <w:pPr>
+        <w:pStyle w:val="Heading4"/>
+        <w:shd w:fill="FFFFFF" w:val="clear"/>
+        <w:rPr>
+          <w:i w:val="false"/>
+          <w:i w:val="false"/>
+          <w:iCs w:val="false"/>
+          <w:color w:val="000000"/>
+        </w:rPr>
+      </w:pPr>
+      <w:r>
+        <w:rPr>
+          <w:i w:val="false"/>
+          <w:iCs w:val="false"/>
+          <w:color w:val="000000"/>
+        </w:rPr>
+        <w:t>MATERIAL_DESCRIPTION md, REVIEWS_SCORES rs</w:t>
+      </w:r>
+    </w:p>
+    <w:p>
+      <w:pPr>
+        <w:pStyle w:val="Heading4"/>
+        <w:shd w:fill="FFFFFF" w:val="clear"/>
+        <w:rPr>
+          <w:i w:val="false"/>
+          <w:i w:val="false"/>
+          <w:iCs w:val="false"/>
+          <w:color w:val="000000"/>
+        </w:rPr>
+      </w:pPr>
+      <w:r>
+        <w:rPr>
+          <w:i w:val="false"/>
+          <w:iCs w:val="false"/>
+          <w:color w:val="000000"/>
+        </w:rPr>
+      </w:r>
+    </w:p>
+    <w:p>
+      <w:pPr>
+        <w:pStyle w:val="Heading4"/>
+        <w:shd w:fill="FFFFFF" w:val="clear"/>
+        <w:rPr>
+          <w:i w:val="false"/>
+          <w:i w:val="false"/>
+          <w:iCs w:val="false"/>
+          <w:color w:val="000000"/>
+        </w:rPr>
+      </w:pPr>
+      <w:r>
+        <w:rPr>
+          <w:i w:val="false"/>
+          <w:iCs w:val="false"/>
+          <w:color w:val="000000"/>
+        </w:rPr>
+        <w:t>where filtered.LISTING_ID = md.LISTING_ID and rs.LISTING_ID = filtered.LISTING_ID) rnk</w:t>
+      </w:r>
+    </w:p>
+    <w:p>
+      <w:pPr>
+        <w:pStyle w:val="Heading4"/>
+        <w:shd w:fill="FFFFFF" w:val="clear"/>
+        <w:rPr>
+          <w:i w:val="false"/>
+          <w:i w:val="false"/>
+          <w:iCs w:val="false"/>
+          <w:color w:val="000000"/>
+        </w:rPr>
+      </w:pPr>
+      <w:r>
+        <w:rPr>
+          <w:i w:val="false"/>
+          <w:iCs w:val="false"/>
+          <w:color w:val="000000"/>
+        </w:rPr>
+      </w:r>
+    </w:p>
+    <w:p>
+      <w:pPr>
+        <w:pStyle w:val="Heading4"/>
+        <w:shd w:fill="FFFFFF" w:val="clear"/>
+        <w:rPr>
+          <w:i w:val="false"/>
+          <w:i w:val="false"/>
+          <w:iCs w:val="false"/>
+          <w:color w:val="000000"/>
+        </w:rPr>
+      </w:pPr>
+      <w:r>
+        <w:rPr>
+          <w:i w:val="false"/>
+          <w:iCs w:val="false"/>
+          <w:color w:val="000000"/>
+        </w:rPr>
+        <w:t>where ranked &lt;= 5</w:t>
+      </w:r>
+    </w:p>
+    <w:p>
+      <w:pPr>
+        <w:pStyle w:val="Heading4"/>
+        <w:shd w:fill="FFFFFF" w:val="clear"/>
+        <w:rPr/>
+      </w:pPr>
+      <w:r>
+        <w:rPr>
+          <w:i w:val="false"/>
+          <w:iCs w:val="false"/>
+          <w:color w:val="000000"/>
+        </w:rPr>
+        <w:t>;</w:t>
+      </w:r>
+    </w:p>
+    <w:p>
+      <w:pPr>
+        <w:pStyle w:val="Heading4"/>
+        <w:shd w:fill="FFFFFF" w:val="clear"/>
+        <w:rPr>
+          <w:i w:val="false"/>
+          <w:i w:val="false"/>
+          <w:iCs w:val="false"/>
+          <w:color w:val="000000"/>
+        </w:rPr>
+      </w:pPr>
+      <w:r>
+        <w:rPr/>
+      </w:r>
+    </w:p>
+    <w:p>
+      <w:pPr>
+        <w:pStyle w:val="NoSpacing"/>
+        <w:shd w:fill="FFFFFF" w:val="clear"/>
+        <w:rPr/>
+      </w:pPr>
+      <w:r>
+        <w:rPr/>
+        <w:t>Result:</w:t>
+      </w:r>
+    </w:p>
+    <w:p>
+      <w:pPr>
+        <w:pStyle w:val="NoSpacing"/>
+        <w:shd w:fill="FFFFFF" w:val="clear"/>
+        <w:rPr/>
+      </w:pPr>
+      <w:r>
+        <w:rPr>
+          <w:i w:val="false"/>
+          <w:iCs w:val="false"/>
+          <w:color w:val="000000"/>
+        </w:rPr>
+        <w:tab/>
+        <w:t xml:space="preserve">475786           1    </w:t>
+      </w:r>
+    </w:p>
+    <w:p>
+      <w:pPr>
+        <w:pStyle w:val="NoSpacing"/>
+        <w:shd w:fill="FFFFFF" w:val="clear"/>
+        <w:rPr/>
+      </w:pPr>
+      <w:r>
+        <w:rPr>
+          <w:i w:val="false"/>
+          <w:iCs w:val="false"/>
+          <w:color w:val="000000"/>
+        </w:rPr>
+        <w:tab/>
+        <w:t xml:space="preserve"> 675175           1</w:t>
+      </w:r>
+    </w:p>
+    <w:p>
+      <w:pPr>
+        <w:pStyle w:val="NoSpacing"/>
+        <w:shd w:fill="FFFFFF" w:val="clear"/>
+        <w:rPr/>
+      </w:pPr>
+      <w:r>
+        <w:rPr>
+          <w:i w:val="false"/>
+          <w:iCs w:val="false"/>
+          <w:color w:val="000000"/>
+        </w:rPr>
+        <w:tab/>
+        <w:t xml:space="preserve"> 675174           1</w:t>
+      </w:r>
+    </w:p>
+    <w:p>
+      <w:pPr>
+        <w:pStyle w:val="NoSpacing"/>
+        <w:shd w:fill="FFFFFF" w:val="clear"/>
+        <w:rPr/>
+      </w:pPr>
+      <w:r>
+        <w:rPr>
+          <w:i w:val="false"/>
+          <w:iCs w:val="false"/>
+          <w:color w:val="000000"/>
+        </w:rPr>
+        <w:tab/>
+        <w:t xml:space="preserve"> 676924           1   </w:t>
+      </w:r>
+    </w:p>
+    <w:p>
+      <w:pPr>
+        <w:pStyle w:val="NoSpacing"/>
+        <w:shd w:fill="FFFFFF" w:val="clear"/>
+        <w:rPr/>
+      </w:pPr>
+      <w:r>
+        <w:rPr>
+          <w:i w:val="false"/>
+          <w:iCs w:val="false"/>
+          <w:color w:val="000000"/>
+        </w:rPr>
+        <w:tab/>
+        <w:t xml:space="preserve">1288165           1     </w:t>
+      </w:r>
+    </w:p>
+    <w:p>
+      <w:pPr>
+        <w:pStyle w:val="NoSpacing"/>
+        <w:shd w:fill="FFFFFF" w:val="clear"/>
+        <w:rPr/>
+      </w:pPr>
+      <w:r>
+        <w:rPr>
+          <w:i w:val="false"/>
+          <w:iCs w:val="false"/>
+          <w:color w:val="000000"/>
+        </w:rPr>
+        <w:tab/>
+        <w:t xml:space="preserve"> 539349           2         </w:t>
+      </w:r>
+    </w:p>
+    <w:p>
+      <w:pPr>
+        <w:pStyle w:val="Heading4"/>
+        <w:shd w:fill="FFFFFF" w:val="clear"/>
+        <w:rPr>
+          <w:i w:val="false"/>
+          <w:i w:val="false"/>
+          <w:iCs w:val="false"/>
+          <w:color w:val="000000"/>
+        </w:rPr>
+      </w:pPr>
+      <w:r>
+        <w:rPr>
+          <w:i w:val="false"/>
+          <w:iCs w:val="false"/>
+          <w:color w:val="000000"/>
+        </w:rPr>
+      </w:r>
+    </w:p>
+    <w:p>
+      <w:pPr>
+        <w:pStyle w:val="Heading4"/>
+        <w:shd w:fill="FFFFFF" w:val="clear"/>
+        <w:rPr>
+          <w:i w:val="false"/>
+          <w:i w:val="false"/>
+          <w:iCs w:val="false"/>
+          <w:color w:val="000000"/>
+        </w:rPr>
+      </w:pPr>
+      <w:r>
+        <w:rPr>
+          <w:i w:val="false"/>
+          <w:iCs w:val="false"/>
+          <w:color w:val="000000"/>
+        </w:rPr>
+      </w:r>
+    </w:p>
+    <w:p>
+      <w:pPr>
+        <w:pStyle w:val="Heading4"/>
+        <w:shd w:fill="FFFFFF" w:val="clear"/>
+        <w:rPr>
+          <w:i w:val="false"/>
+          <w:i w:val="false"/>
+          <w:iCs w:val="false"/>
+          <w:color w:val="000000"/>
+        </w:rPr>
+      </w:pPr>
+      <w:r>
+        <w:rPr>
+          <w:i w:val="false"/>
+          <w:iCs w:val="false"/>
+          <w:color w:val="000000"/>
+        </w:rPr>
+      </w:r>
+    </w:p>
+    <w:p>
+      <w:pPr>
+        <w:pStyle w:val="Heading4"/>
+        <w:shd w:fill="FFFFFF" w:val="clear"/>
+        <w:rPr>
+          <w:i w:val="false"/>
+          <w:i w:val="false"/>
+          <w:iCs w:val="false"/>
+          <w:color w:val="000000"/>
+        </w:rPr>
+      </w:pPr>
+      <w:r>
+        <w:rPr>
+          <w:i w:val="false"/>
+          <w:iCs w:val="false"/>
+          <w:color w:val="000000"/>
+        </w:rPr>
+      </w:r>
+    </w:p>
+    <w:p>
+      <w:pPr>
+        <w:pStyle w:val="Heading4"/>
+        <w:shd w:fill="FFFFFF" w:val="clear"/>
+        <w:rPr>
+          <w:i w:val="false"/>
+          <w:i w:val="false"/>
+          <w:iCs w:val="false"/>
+          <w:color w:val="000000"/>
+        </w:rPr>
+      </w:pPr>
+      <w:r>
+        <w:rPr>
+          <w:i w:val="false"/>
+          <w:iCs w:val="false"/>
+          <w:color w:val="000000"/>
+        </w:rPr>
+      </w:r>
+    </w:p>
+    <w:p>
+      <w:pPr>
+        <w:pStyle w:val="Heading4"/>
+        <w:shd w:fill="FFFFFF" w:val="clear"/>
+        <w:rPr>
+          <w:i w:val="false"/>
+          <w:i w:val="false"/>
+          <w:iCs w:val="false"/>
+          <w:color w:val="000000"/>
+        </w:rPr>
+      </w:pPr>
+      <w:r>
+        <w:rPr>
+          <w:i w:val="false"/>
+          <w:iCs w:val="false"/>
+          <w:color w:val="000000"/>
+        </w:rPr>
       </w:r>
     </w:p>
     <w:p>
@@ -4852,49 +7370,49 @@
         <w:pStyle w:val="Intestazione2"/>
         <w:rPr/>
       </w:pPr>
-      <w:bookmarkStart w:id="64" w:name="_Toc64"/>
+      <w:bookmarkStart w:id="78" w:name="_Toc64"/>
+      <w:bookmarkEnd w:id="78"/>
       <w:r>
         <w:rPr>
           <w:lang w:val="en-US"/>
         </w:rPr>
         <w:t>Query Analysis</w:t>
       </w:r>
-      <w:bookmarkEnd w:id="64"/>
     </w:p>
     <w:p>
       <w:pPr>
         <w:pStyle w:val="Intestazione3"/>
         <w:rPr/>
       </w:pPr>
-      <w:bookmarkStart w:id="65" w:name="_Toc65"/>
+      <w:bookmarkStart w:id="79" w:name="_Toc65"/>
+      <w:bookmarkEnd w:id="79"/>
       <w:r>
         <w:rPr>
           <w:lang w:val="en-US"/>
         </w:rPr>
         <w:t>Selected Queries (and why)</w:t>
       </w:r>
-      <w:bookmarkEnd w:id="65"/>
-    </w:p>
-    <w:p>
-      <w:pPr>
-        <w:pStyle w:val="Corpo"/>
-        <w:rPr/>
-      </w:pPr>
-      <w:r>
-        <w:rPr/>
-      </w:r>
-    </w:p>
-    <w:p>
-      <w:pPr>
-        <w:pStyle w:val="Heading4"/>
-        <w:rPr/>
-      </w:pPr>
-      <w:bookmarkStart w:id="66" w:name="_Toc66"/>
+    </w:p>
+    <w:p>
+      <w:pPr>
+        <w:pStyle w:val="Corpo"/>
+        <w:rPr/>
+      </w:pPr>
+      <w:r>
+        <w:rPr/>
+      </w:r>
+    </w:p>
+    <w:p>
+      <w:pPr>
+        <w:pStyle w:val="Heading4"/>
+        <w:rPr/>
+      </w:pPr>
+      <w:bookmarkStart w:id="80" w:name="_Toc66"/>
+      <w:bookmarkEnd w:id="80"/>
       <w:r>
         <w:rPr/>
         <w:t>Query 1</w:t>
       </w:r>
-      <w:bookmarkEnd w:id="66"/>
     </w:p>
     <w:p>
       <w:pPr>
@@ -4951,12 +7469,12 @@
         <w:pStyle w:val="Heading4"/>
         <w:rPr/>
       </w:pPr>
-      <w:bookmarkStart w:id="67" w:name="_Toc67"/>
+      <w:bookmarkStart w:id="81" w:name="_Toc67"/>
+      <w:bookmarkEnd w:id="81"/>
       <w:r>
         <w:rPr/>
         <w:t>Query 2</w:t>
       </w:r>
-      <w:bookmarkEnd w:id="67"/>
     </w:p>
     <w:p>
       <w:pPr>
@@ -5013,12 +7531,12 @@
         <w:pStyle w:val="Heading4"/>
         <w:rPr/>
       </w:pPr>
-      <w:bookmarkStart w:id="68" w:name="_Toc68"/>
+      <w:bookmarkStart w:id="82" w:name="_Toc68"/>
+      <w:bookmarkEnd w:id="82"/>
       <w:r>
         <w:rPr/>
         <w:t>Query 3</w:t>
       </w:r>
-      <w:bookmarkEnd w:id="68"/>
     </w:p>
     <w:p>
       <w:pPr>
@@ -5075,28 +7593,28 @@
         <w:pStyle w:val="Intestazione"/>
         <w:rPr/>
       </w:pPr>
-      <w:bookmarkStart w:id="69" w:name="_Toc69"/>
+      <w:bookmarkStart w:id="83" w:name="_Toc69"/>
+      <w:bookmarkEnd w:id="83"/>
       <w:r>
         <w:rPr>
           <w:lang w:val="de-DE"/>
         </w:rPr>
         <w:t>Interface</w:t>
       </w:r>
-      <w:bookmarkEnd w:id="69"/>
     </w:p>
     <w:p>
       <w:pPr>
         <w:pStyle w:val="Intestazione3"/>
         <w:rPr/>
       </w:pPr>
-      <w:bookmarkStart w:id="70" w:name="_Toc70"/>
+      <w:bookmarkStart w:id="84" w:name="_Toc70"/>
+      <w:bookmarkEnd w:id="84"/>
       <w:r>
         <w:rPr>
           <w:lang w:val="en-US"/>
         </w:rPr>
         <w:t>Design logic Description</w:t>
       </w:r>
-      <w:bookmarkEnd w:id="70"/>
     </w:p>
     <w:p>
       <w:pPr>
@@ -5113,14 +7631,14 @@
         <w:pStyle w:val="Intestazione3"/>
         <w:rPr/>
       </w:pPr>
-      <w:bookmarkStart w:id="71" w:name="_Toc71"/>
+      <w:bookmarkStart w:id="85" w:name="_Toc71"/>
+      <w:bookmarkEnd w:id="85"/>
       <w:r>
         <w:rPr>
           <w:lang w:val="en-US"/>
         </w:rPr>
         <w:t>Screenshots</w:t>
       </w:r>
-      <w:bookmarkEnd w:id="71"/>
     </w:p>
     <w:p>
       <w:pPr>
@@ -5137,18 +7655,19 @@
         <w:pStyle w:val="Intestazione"/>
         <w:rPr/>
       </w:pPr>
-      <w:bookmarkStart w:id="72" w:name="_Toc72"/>
+      <w:bookmarkStart w:id="86" w:name="_Toc72"/>
+      <w:bookmarkEnd w:id="86"/>
       <w:r>
         <w:rPr>
           <w:lang w:val="en-US"/>
         </w:rPr>
         <w:t>General Comments</w:t>
       </w:r>
-      <w:bookmarkEnd w:id="72"/>
-    </w:p>
-    <w:p>
-      <w:pPr>
-        <w:pStyle w:val="Corpo"/>
+    </w:p>
+    <w:p>
+      <w:pPr>
+        <w:pStyle w:val="Corpo"/>
+        <w:shd w:fill="FFFFFF" w:val="clear"/>
         <w:spacing w:lineRule="auto" w:line="240" w:before="0" w:after="200"/>
         <w:jc w:val="both"/>
         <w:rPr/>
@@ -5161,15 +7680,15 @@
       </w:r>
     </w:p>
     <w:sectPr>
-      <w:headerReference w:type="default" r:id="rId9"/>
-      <w:footerReference w:type="default" r:id="rId10"/>
+      <w:headerReference w:type="default" r:id="rId10"/>
+      <w:footerReference w:type="default" r:id="rId11"/>
       <w:type w:val="nextPage"/>
       <w:pgSz w:w="12240" w:h="15840"/>
       <w:pgMar w:left="1134" w:right="1134" w:header="568" w:top="1134" w:footer="0" w:bottom="1843" w:gutter="0"/>
       <w:pgNumType w:fmt="decimal"/>
       <w:formProt w:val="false"/>
       <w:textDirection w:val="lrTb"/>
-      <w:docGrid w:type="default" w:linePitch="100" w:charSpace="0"/>
+      <w:docGrid w:type="default" w:linePitch="240" w:charSpace="4294961151"/>
     </w:sectPr>
   </w:body>
 </w:document>
@@ -5180,6 +7699,7 @@
   <w:p>
     <w:pPr>
       <w:pStyle w:val="Intestazioneepidipagina"/>
+      <w:shd w:fill="FFFFFF" w:val="clear"/>
       <w:bidi w:val="0"/>
       <w:jc w:val="left"/>
       <w:rPr/>
@@ -5196,6 +7716,7 @@
   <w:p>
     <w:pPr>
       <w:pStyle w:val="Header"/>
+      <w:shd w:fill="FFFFFF" w:val="clear"/>
       <w:bidi w:val="0"/>
       <w:spacing w:lineRule="auto" w:line="240" w:before="0" w:after="0"/>
       <w:ind w:left="0" w:right="0" w:hanging="0"/>
@@ -5224,6 +7745,7 @@
   <w:p>
     <w:pPr>
       <w:pStyle w:val="Header"/>
+      <w:shd w:fill="FFFFFF" w:val="clear"/>
       <w:bidi w:val="0"/>
       <w:spacing w:lineRule="auto" w:line="240" w:before="0" w:after="0"/>
       <w:ind w:left="0" w:right="0" w:hanging="0"/>
@@ -5247,6 +7769,7 @@
   <w:p>
     <w:pPr>
       <w:pStyle w:val="Corpo"/>
+      <w:shd w:fill="FFFFFF" w:val="clear"/>
       <w:bidi w:val="0"/>
       <w:spacing w:lineRule="auto" w:line="240" w:before="0" w:after="0"/>
       <w:ind w:left="0" w:right="0" w:hanging="0"/>
@@ -5270,6 +7793,7 @@
   <w:p>
     <w:pPr>
       <w:pStyle w:val="Header"/>
+      <w:shd w:fill="FFFFFF" w:val="clear"/>
       <w:bidi w:val="0"/>
       <w:spacing w:lineRule="auto" w:line="240" w:before="0" w:after="0"/>
       <w:ind w:left="0" w:right="0" w:hanging="0"/>
@@ -5293,6 +7817,7 @@
   <w:p>
     <w:pPr>
       <w:pStyle w:val="Header"/>
+      <w:shd w:fill="FFFFFF" w:val="clear"/>
       <w:bidi w:val="0"/>
       <w:spacing w:before="0" w:after="0"/>
       <w:ind w:left="0" w:right="0" w:hanging="0"/>
@@ -5316,6 +7841,7 @@
   <w:p>
     <w:pPr>
       <w:pStyle w:val="Header"/>
+      <w:shd w:fill="FFFFFF" w:val="clear"/>
       <w:bidi w:val="0"/>
       <w:spacing w:before="0" w:after="200"/>
       <w:ind w:left="0" w:right="0" w:hanging="0"/>
@@ -5357,7 +7883,13 @@
       <w:tab/>
     </w:r>
     <w:r>
-      <w:rPr/>
+      <w:rPr>
+        <w:rStyle w:val="Nessuno"/>
+        <w:rFonts w:ascii="Times New Roman" w:hAnsi="Times New Roman"/>
+        <w:sz w:val="20"/>
+        <w:szCs w:val="20"/>
+        <w:lang w:val="de-DE"/>
+      </w:rPr>
       <w:drawing>
         <wp:inline distT="0" distB="0" distL="0" distR="0">
           <wp:extent cx="1466850" cy="657225"/>
@@ -5421,11 +7953,12 @@
         <w:vertAlign w:val="baseline"/>
         <w:position w:val="0"/>
         <w:sz w:val="24"/>
+        <w:sz w:val="24"/>
         <w:spacing w:val="0"/>
-        <w:kern w:val="0"/>
         <w:w w:val="100"/>
         <w:emboss w:val="false"/>
         <w:imprint w:val="false"/>
+        <w:rFonts w:cs="OpenSymbol"/>
       </w:rPr>
     </w:lvl>
     <w:lvl w:ilvl="1">
@@ -5446,11 +7979,12 @@
         <w:vertAlign w:val="baseline"/>
         <w:position w:val="0"/>
         <w:sz w:val="24"/>
+        <w:sz w:val="24"/>
         <w:spacing w:val="0"/>
-        <w:kern w:val="0"/>
         <w:w w:val="100"/>
         <w:emboss w:val="false"/>
         <w:imprint w:val="false"/>
+        <w:rFonts w:cs="OpenSymbol"/>
       </w:rPr>
     </w:lvl>
     <w:lvl w:ilvl="2">
@@ -5471,11 +8005,12 @@
         <w:vertAlign w:val="baseline"/>
         <w:position w:val="0"/>
         <w:sz w:val="24"/>
+        <w:sz w:val="24"/>
         <w:spacing w:val="0"/>
-        <w:kern w:val="0"/>
         <w:w w:val="100"/>
         <w:emboss w:val="false"/>
         <w:imprint w:val="false"/>
+        <w:rFonts w:cs="OpenSymbol"/>
       </w:rPr>
     </w:lvl>
     <w:lvl w:ilvl="3">
@@ -5496,11 +8031,12 @@
         <w:vertAlign w:val="baseline"/>
         <w:position w:val="0"/>
         <w:sz w:val="24"/>
+        <w:sz w:val="24"/>
         <w:spacing w:val="0"/>
-        <w:kern w:val="0"/>
         <w:w w:val="100"/>
         <w:emboss w:val="false"/>
         <w:imprint w:val="false"/>
+        <w:rFonts w:cs="OpenSymbol"/>
       </w:rPr>
     </w:lvl>
     <w:lvl w:ilvl="4">
@@ -5521,11 +8057,12 @@
         <w:vertAlign w:val="baseline"/>
         <w:position w:val="0"/>
         <w:sz w:val="24"/>
+        <w:sz w:val="24"/>
         <w:spacing w:val="0"/>
-        <w:kern w:val="0"/>
         <w:w w:val="100"/>
         <w:emboss w:val="false"/>
         <w:imprint w:val="false"/>
+        <w:rFonts w:cs="OpenSymbol"/>
       </w:rPr>
     </w:lvl>
     <w:lvl w:ilvl="5">
@@ -5546,11 +8083,12 @@
         <w:vertAlign w:val="baseline"/>
         <w:position w:val="0"/>
         <w:sz w:val="24"/>
+        <w:sz w:val="24"/>
         <w:spacing w:val="0"/>
-        <w:kern w:val="0"/>
         <w:w w:val="100"/>
         <w:emboss w:val="false"/>
         <w:imprint w:val="false"/>
+        <w:rFonts w:cs="OpenSymbol"/>
       </w:rPr>
     </w:lvl>
     <w:lvl w:ilvl="6">
@@ -5571,11 +8109,12 @@
         <w:vertAlign w:val="baseline"/>
         <w:position w:val="0"/>
         <w:sz w:val="24"/>
+        <w:sz w:val="24"/>
         <w:spacing w:val="0"/>
-        <w:kern w:val="0"/>
         <w:w w:val="100"/>
         <w:emboss w:val="false"/>
         <w:imprint w:val="false"/>
+        <w:rFonts w:cs="OpenSymbol"/>
       </w:rPr>
     </w:lvl>
     <w:lvl w:ilvl="7">
@@ -5596,11 +8135,12 @@
         <w:vertAlign w:val="baseline"/>
         <w:position w:val="0"/>
         <w:sz w:val="24"/>
+        <w:sz w:val="24"/>
         <w:spacing w:val="0"/>
-        <w:kern w:val="0"/>
         <w:w w:val="100"/>
         <w:emboss w:val="false"/>
         <w:imprint w:val="false"/>
+        <w:rFonts w:cs="OpenSymbol"/>
       </w:rPr>
     </w:lvl>
     <w:lvl w:ilvl="8">
@@ -5621,11 +8161,12 @@
         <w:vertAlign w:val="baseline"/>
         <w:position w:val="0"/>
         <w:sz w:val="24"/>
+        <w:sz w:val="24"/>
         <w:spacing w:val="0"/>
-        <w:kern w:val="0"/>
         <w:w w:val="100"/>
         <w:emboss w:val="false"/>
         <w:imprint w:val="false"/>
+        <w:rFonts w:cs="OpenSymbol"/>
       </w:rPr>
     </w:lvl>
   </w:abstractNum>
@@ -5637,7 +8178,10 @@
       <w:lvlText w:val=""/>
       <w:lvlJc w:val="left"/>
       <w:pPr>
-        <w:ind w:left="0" w:hanging="0"/>
+        <w:tabs>
+          <w:tab w:val="num" w:pos="432"/>
+        </w:tabs>
+        <w:ind w:left="432" w:hanging="432"/>
       </w:pPr>
     </w:lvl>
     <w:lvl w:ilvl="1">
@@ -5647,7 +8191,10 @@
       <w:lvlText w:val=""/>
       <w:lvlJc w:val="left"/>
       <w:pPr>
-        <w:ind w:left="0" w:hanging="0"/>
+        <w:tabs>
+          <w:tab w:val="num" w:pos="576"/>
+        </w:tabs>
+        <w:ind w:left="576" w:hanging="576"/>
       </w:pPr>
     </w:lvl>
     <w:lvl w:ilvl="2">
@@ -5657,7 +8204,10 @@
       <w:lvlText w:val=""/>
       <w:lvlJc w:val="left"/>
       <w:pPr>
-        <w:ind w:left="0" w:hanging="0"/>
+        <w:tabs>
+          <w:tab w:val="num" w:pos="720"/>
+        </w:tabs>
+        <w:ind w:left="720" w:hanging="720"/>
       </w:pPr>
     </w:lvl>
     <w:lvl w:ilvl="3">
@@ -5667,7 +8217,10 @@
       <w:lvlText w:val=""/>
       <w:lvlJc w:val="left"/>
       <w:pPr>
-        <w:ind w:left="0" w:hanging="0"/>
+        <w:tabs>
+          <w:tab w:val="num" w:pos="864"/>
+        </w:tabs>
+        <w:ind w:left="864" w:hanging="864"/>
       </w:pPr>
     </w:lvl>
     <w:lvl w:ilvl="4">
@@ -5677,7 +8230,10 @@
       <w:lvlText w:val=""/>
       <w:lvlJc w:val="left"/>
       <w:pPr>
-        <w:ind w:left="0" w:hanging="0"/>
+        <w:tabs>
+          <w:tab w:val="num" w:pos="1008"/>
+        </w:tabs>
+        <w:ind w:left="1008" w:hanging="1008"/>
       </w:pPr>
     </w:lvl>
     <w:lvl w:ilvl="5">
@@ -5687,7 +8243,10 @@
       <w:lvlText w:val=""/>
       <w:lvlJc w:val="left"/>
       <w:pPr>
-        <w:ind w:left="0" w:hanging="0"/>
+        <w:tabs>
+          <w:tab w:val="num" w:pos="1152"/>
+        </w:tabs>
+        <w:ind w:left="1152" w:hanging="1152"/>
       </w:pPr>
     </w:lvl>
     <w:lvl w:ilvl="6">
@@ -5697,7 +8256,10 @@
       <w:lvlText w:val=""/>
       <w:lvlJc w:val="left"/>
       <w:pPr>
-        <w:ind w:left="0" w:hanging="0"/>
+        <w:tabs>
+          <w:tab w:val="num" w:pos="1296"/>
+        </w:tabs>
+        <w:ind w:left="1296" w:hanging="1296"/>
       </w:pPr>
     </w:lvl>
     <w:lvl w:ilvl="7">
@@ -5707,7 +8269,10 @@
       <w:lvlText w:val=""/>
       <w:lvlJc w:val="left"/>
       <w:pPr>
-        <w:ind w:left="0" w:hanging="0"/>
+        <w:tabs>
+          <w:tab w:val="num" w:pos="1440"/>
+        </w:tabs>
+        <w:ind w:left="1440" w:hanging="1440"/>
       </w:pPr>
     </w:lvl>
     <w:lvl w:ilvl="8">
@@ -5717,7 +8282,10 @@
       <w:lvlText w:val=""/>
       <w:lvlJc w:val="left"/>
       <w:pPr>
-        <w:ind w:left="0" w:hanging="0"/>
+        <w:tabs>
+          <w:tab w:val="num" w:pos="1584"/>
+        </w:tabs>
+        <w:ind w:left="1584" w:hanging="1584"/>
       </w:pPr>
     </w:lvl>
   </w:abstractNum>
@@ -5747,11 +8315,10 @@
     <w:name w:val="Normal"/>
     <w:qFormat/>
     <w:pPr>
-      <w:keepNext w:val="false"/>
+      <w:keepNext/>
       <w:keepLines w:val="false"/>
       <w:pageBreakBefore w:val="false"/>
       <w:widowControl/>
-      <w:pBdr/>
       <w:shd w:val="clear" w:color="auto" w:fill="auto"/>
       <w:suppressAutoHyphens w:val="false"/>
       <w:bidi w:val="0"/>
@@ -5773,10 +8340,9 @@
       <w:emboss w:val="false"/>
       <w:imprint w:val="false"/>
       <w:vanish w:val="false"/>
-      <w:color w:val="auto"/>
+      <w:color w:val="00000A"/>
       <w:spacing w:val="0"/>
       <w:w w:val="100"/>
-      <w:kern w:val="0"/>
       <w:position w:val="0"/>
       <w:sz w:val="24"/>
       <w:sz w:val="24"/>
@@ -5789,10 +8355,9 @@
   <w:style w:type="paragraph" w:styleId="Heading4">
     <w:name w:val="Heading 4"/>
     <w:basedOn w:val="Normal"/>
-    <w:next w:val="Corpo"/>
     <w:qFormat/>
     <w:pPr>
-      <w:keepNext w:val="true"/>
+      <w:keepNext/>
       <w:keepLines/>
       <w:pageBreakBefore w:val="false"/>
       <w:widowControl/>
@@ -5817,7 +8382,6 @@
       <w:outline w:val="false"/>
       <w:color w:val="2E74B5"/>
       <w:spacing w:val="0"/>
-      <w:kern w:val="0"/>
       <w:position w:val="0"/>
       <w:sz w:val="22"/>
       <w:sz w:val="22"/>
@@ -5888,8 +8452,8 @@
       <w:imprint w:val="false"/>
       <w:spacing w:val="0"/>
       <w:w w:val="100"/>
-      <w:kern w:val="0"/>
       <w:position w:val="0"/>
+      <w:sz w:val="24"/>
       <w:sz w:val="24"/>
       <w:vertAlign w:val="baseline"/>
     </w:rPr>
@@ -5907,8 +8471,8 @@
       <w:imprint w:val="false"/>
       <w:spacing w:val="0"/>
       <w:w w:val="100"/>
-      <w:kern w:val="0"/>
       <w:position w:val="0"/>
+      <w:sz w:val="24"/>
       <w:sz w:val="24"/>
       <w:vertAlign w:val="baseline"/>
     </w:rPr>
@@ -5926,8 +8490,8 @@
       <w:imprint w:val="false"/>
       <w:spacing w:val="0"/>
       <w:w w:val="100"/>
-      <w:kern w:val="0"/>
       <w:position w:val="0"/>
+      <w:sz w:val="24"/>
       <w:sz w:val="24"/>
       <w:vertAlign w:val="baseline"/>
     </w:rPr>
@@ -5945,8 +8509,8 @@
       <w:imprint w:val="false"/>
       <w:spacing w:val="0"/>
       <w:w w:val="100"/>
-      <w:kern w:val="0"/>
       <w:position w:val="0"/>
+      <w:sz w:val="24"/>
       <w:sz w:val="24"/>
       <w:vertAlign w:val="baseline"/>
     </w:rPr>
@@ -5964,8 +8528,8 @@
       <w:imprint w:val="false"/>
       <w:spacing w:val="0"/>
       <w:w w:val="100"/>
-      <w:kern w:val="0"/>
       <w:position w:val="0"/>
+      <w:sz w:val="24"/>
       <w:sz w:val="24"/>
       <w:vertAlign w:val="baseline"/>
     </w:rPr>
@@ -5983,8 +8547,8 @@
       <w:imprint w:val="false"/>
       <w:spacing w:val="0"/>
       <w:w w:val="100"/>
-      <w:kern w:val="0"/>
       <w:position w:val="0"/>
+      <w:sz w:val="24"/>
       <w:sz w:val="24"/>
       <w:vertAlign w:val="baseline"/>
     </w:rPr>
@@ -6002,8 +8566,8 @@
       <w:imprint w:val="false"/>
       <w:spacing w:val="0"/>
       <w:w w:val="100"/>
-      <w:kern w:val="0"/>
       <w:position w:val="0"/>
+      <w:sz w:val="24"/>
       <w:sz w:val="24"/>
       <w:vertAlign w:val="baseline"/>
     </w:rPr>
@@ -6021,8 +8585,8 @@
       <w:imprint w:val="false"/>
       <w:spacing w:val="0"/>
       <w:w w:val="100"/>
-      <w:kern w:val="0"/>
       <w:position w:val="0"/>
+      <w:sz w:val="24"/>
       <w:sz w:val="24"/>
       <w:vertAlign w:val="baseline"/>
     </w:rPr>
@@ -6040,8 +8604,8 @@
       <w:imprint w:val="false"/>
       <w:spacing w:val="0"/>
       <w:w w:val="100"/>
-      <w:kern w:val="0"/>
       <w:position w:val="0"/>
+      <w:sz w:val="24"/>
       <w:sz w:val="24"/>
       <w:vertAlign w:val="baseline"/>
     </w:rPr>
@@ -6059,8 +8623,8 @@
       <w:imprint w:val="false"/>
       <w:spacing w:val="0"/>
       <w:w w:val="100"/>
-      <w:kern w:val="0"/>
       <w:position w:val="0"/>
+      <w:sz w:val="24"/>
       <w:sz w:val="24"/>
       <w:vertAlign w:val="baseline"/>
     </w:rPr>
@@ -6078,8 +8642,8 @@
       <w:imprint w:val="false"/>
       <w:spacing w:val="0"/>
       <w:w w:val="100"/>
-      <w:kern w:val="0"/>
       <w:position w:val="0"/>
+      <w:sz w:val="24"/>
       <w:sz w:val="24"/>
       <w:vertAlign w:val="baseline"/>
     </w:rPr>
@@ -6097,8 +8661,8 @@
       <w:imprint w:val="false"/>
       <w:spacing w:val="0"/>
       <w:w w:val="100"/>
-      <w:kern w:val="0"/>
       <w:position w:val="0"/>
+      <w:sz w:val="24"/>
       <w:sz w:val="24"/>
       <w:vertAlign w:val="baseline"/>
     </w:rPr>
@@ -6116,8 +8680,8 @@
       <w:imprint w:val="false"/>
       <w:spacing w:val="0"/>
       <w:w w:val="100"/>
-      <w:kern w:val="0"/>
       <w:position w:val="0"/>
+      <w:sz w:val="24"/>
       <w:sz w:val="24"/>
       <w:vertAlign w:val="baseline"/>
     </w:rPr>
@@ -6135,8 +8699,8 @@
       <w:imprint w:val="false"/>
       <w:spacing w:val="0"/>
       <w:w w:val="100"/>
-      <w:kern w:val="0"/>
       <w:position w:val="0"/>
+      <w:sz w:val="24"/>
       <w:sz w:val="24"/>
       <w:vertAlign w:val="baseline"/>
     </w:rPr>
@@ -6154,8 +8718,8 @@
       <w:imprint w:val="false"/>
       <w:spacing w:val="0"/>
       <w:w w:val="100"/>
-      <w:kern w:val="0"/>
       <w:position w:val="0"/>
+      <w:sz w:val="24"/>
       <w:sz w:val="24"/>
       <w:vertAlign w:val="baseline"/>
     </w:rPr>
@@ -6173,8 +8737,8 @@
       <w:imprint w:val="false"/>
       <w:spacing w:val="0"/>
       <w:w w:val="100"/>
-      <w:kern w:val="0"/>
       <w:position w:val="0"/>
+      <w:sz w:val="24"/>
       <w:sz w:val="24"/>
       <w:vertAlign w:val="baseline"/>
     </w:rPr>
@@ -6192,8 +8756,8 @@
       <w:imprint w:val="false"/>
       <w:spacing w:val="0"/>
       <w:w w:val="100"/>
-      <w:kern w:val="0"/>
       <w:position w:val="0"/>
+      <w:sz w:val="24"/>
       <w:sz w:val="24"/>
       <w:vertAlign w:val="baseline"/>
     </w:rPr>
@@ -6211,8 +8775,8 @@
       <w:imprint w:val="false"/>
       <w:spacing w:val="0"/>
       <w:w w:val="100"/>
-      <w:kern w:val="0"/>
       <w:position w:val="0"/>
+      <w:sz w:val="24"/>
       <w:sz w:val="24"/>
       <w:vertAlign w:val="baseline"/>
     </w:rPr>
@@ -6241,13 +8805,194 @@
       <w:lang w:val="de-DE"/>
     </w:rPr>
   </w:style>
+  <w:style w:type="character" w:styleId="ListLabel22">
+    <w:name w:val="ListLabel 22"/>
+    <w:qFormat/>
+    <w:rPr>
+      <w:rFonts w:cs="OpenSymbol"/>
+      <w:caps w:val="false"/>
+      <w:smallCaps w:val="false"/>
+      <w:strike w:val="false"/>
+      <w:dstrike w:val="false"/>
+      <w:outline w:val="false"/>
+      <w:emboss w:val="false"/>
+      <w:imprint w:val="false"/>
+      <w:spacing w:val="0"/>
+      <w:w w:val="100"/>
+      <w:position w:val="0"/>
+      <w:sz w:val="24"/>
+      <w:sz w:val="24"/>
+      <w:vertAlign w:val="baseline"/>
+    </w:rPr>
+  </w:style>
+  <w:style w:type="character" w:styleId="ListLabel23">
+    <w:name w:val="ListLabel 23"/>
+    <w:qFormat/>
+    <w:rPr>
+      <w:rFonts w:cs="OpenSymbol"/>
+      <w:caps w:val="false"/>
+      <w:smallCaps w:val="false"/>
+      <w:strike w:val="false"/>
+      <w:dstrike w:val="false"/>
+      <w:outline w:val="false"/>
+      <w:emboss w:val="false"/>
+      <w:imprint w:val="false"/>
+      <w:spacing w:val="0"/>
+      <w:w w:val="100"/>
+      <w:position w:val="0"/>
+      <w:sz w:val="24"/>
+      <w:sz w:val="24"/>
+      <w:vertAlign w:val="baseline"/>
+    </w:rPr>
+  </w:style>
+  <w:style w:type="character" w:styleId="ListLabel24">
+    <w:name w:val="ListLabel 24"/>
+    <w:qFormat/>
+    <w:rPr>
+      <w:rFonts w:cs="OpenSymbol"/>
+      <w:caps w:val="false"/>
+      <w:smallCaps w:val="false"/>
+      <w:strike w:val="false"/>
+      <w:dstrike w:val="false"/>
+      <w:outline w:val="false"/>
+      <w:emboss w:val="false"/>
+      <w:imprint w:val="false"/>
+      <w:spacing w:val="0"/>
+      <w:w w:val="100"/>
+      <w:position w:val="0"/>
+      <w:sz w:val="24"/>
+      <w:sz w:val="24"/>
+      <w:vertAlign w:val="baseline"/>
+    </w:rPr>
+  </w:style>
+  <w:style w:type="character" w:styleId="ListLabel25">
+    <w:name w:val="ListLabel 25"/>
+    <w:qFormat/>
+    <w:rPr>
+      <w:rFonts w:cs="OpenSymbol"/>
+      <w:caps w:val="false"/>
+      <w:smallCaps w:val="false"/>
+      <w:strike w:val="false"/>
+      <w:dstrike w:val="false"/>
+      <w:outline w:val="false"/>
+      <w:emboss w:val="false"/>
+      <w:imprint w:val="false"/>
+      <w:spacing w:val="0"/>
+      <w:w w:val="100"/>
+      <w:position w:val="0"/>
+      <w:sz w:val="24"/>
+      <w:sz w:val="24"/>
+      <w:vertAlign w:val="baseline"/>
+    </w:rPr>
+  </w:style>
+  <w:style w:type="character" w:styleId="ListLabel26">
+    <w:name w:val="ListLabel 26"/>
+    <w:qFormat/>
+    <w:rPr>
+      <w:rFonts w:cs="OpenSymbol"/>
+      <w:caps w:val="false"/>
+      <w:smallCaps w:val="false"/>
+      <w:strike w:val="false"/>
+      <w:dstrike w:val="false"/>
+      <w:outline w:val="false"/>
+      <w:emboss w:val="false"/>
+      <w:imprint w:val="false"/>
+      <w:spacing w:val="0"/>
+      <w:w w:val="100"/>
+      <w:position w:val="0"/>
+      <w:sz w:val="24"/>
+      <w:sz w:val="24"/>
+      <w:vertAlign w:val="baseline"/>
+    </w:rPr>
+  </w:style>
+  <w:style w:type="character" w:styleId="ListLabel27">
+    <w:name w:val="ListLabel 27"/>
+    <w:qFormat/>
+    <w:rPr>
+      <w:rFonts w:cs="OpenSymbol"/>
+      <w:caps w:val="false"/>
+      <w:smallCaps w:val="false"/>
+      <w:strike w:val="false"/>
+      <w:dstrike w:val="false"/>
+      <w:outline w:val="false"/>
+      <w:emboss w:val="false"/>
+      <w:imprint w:val="false"/>
+      <w:spacing w:val="0"/>
+      <w:w w:val="100"/>
+      <w:position w:val="0"/>
+      <w:sz w:val="24"/>
+      <w:sz w:val="24"/>
+      <w:vertAlign w:val="baseline"/>
+    </w:rPr>
+  </w:style>
+  <w:style w:type="character" w:styleId="ListLabel28">
+    <w:name w:val="ListLabel 28"/>
+    <w:qFormat/>
+    <w:rPr>
+      <w:rFonts w:cs="OpenSymbol"/>
+      <w:caps w:val="false"/>
+      <w:smallCaps w:val="false"/>
+      <w:strike w:val="false"/>
+      <w:dstrike w:val="false"/>
+      <w:outline w:val="false"/>
+      <w:emboss w:val="false"/>
+      <w:imprint w:val="false"/>
+      <w:spacing w:val="0"/>
+      <w:w w:val="100"/>
+      <w:position w:val="0"/>
+      <w:sz w:val="24"/>
+      <w:sz w:val="24"/>
+      <w:vertAlign w:val="baseline"/>
+    </w:rPr>
+  </w:style>
+  <w:style w:type="character" w:styleId="ListLabel29">
+    <w:name w:val="ListLabel 29"/>
+    <w:qFormat/>
+    <w:rPr>
+      <w:rFonts w:cs="OpenSymbol"/>
+      <w:caps w:val="false"/>
+      <w:smallCaps w:val="false"/>
+      <w:strike w:val="false"/>
+      <w:dstrike w:val="false"/>
+      <w:outline w:val="false"/>
+      <w:emboss w:val="false"/>
+      <w:imprint w:val="false"/>
+      <w:spacing w:val="0"/>
+      <w:w w:val="100"/>
+      <w:position w:val="0"/>
+      <w:sz w:val="24"/>
+      <w:sz w:val="24"/>
+      <w:vertAlign w:val="baseline"/>
+    </w:rPr>
+  </w:style>
+  <w:style w:type="character" w:styleId="ListLabel30">
+    <w:name w:val="ListLabel 30"/>
+    <w:qFormat/>
+    <w:rPr>
+      <w:rFonts w:cs="OpenSymbol"/>
+      <w:caps w:val="false"/>
+      <w:smallCaps w:val="false"/>
+      <w:strike w:val="false"/>
+      <w:dstrike w:val="false"/>
+      <w:outline w:val="false"/>
+      <w:emboss w:val="false"/>
+      <w:imprint w:val="false"/>
+      <w:spacing w:val="0"/>
+      <w:w w:val="100"/>
+      <w:position w:val="0"/>
+      <w:sz w:val="24"/>
+      <w:sz w:val="24"/>
+      <w:vertAlign w:val="baseline"/>
+    </w:rPr>
+  </w:style>
   <w:style w:type="paragraph" w:styleId="Heading">
     <w:name w:val="Heading"/>
     <w:basedOn w:val="Normal"/>
     <w:next w:val="TextBody"/>
     <w:qFormat/>
     <w:pPr>
-      <w:keepNext w:val="true"/>
+      <w:keepNext/>
+      <w:shd w:fill="FFFFFF" w:val="clear"/>
       <w:spacing w:before="240" w:after="120"/>
     </w:pPr>
     <w:rPr>
@@ -6260,6 +9005,7 @@
     <w:name w:val="Body Text"/>
     <w:basedOn w:val="Normal"/>
     <w:pPr>
+      <w:shd w:fill="FFFFFF" w:val="clear"/>
       <w:spacing w:lineRule="auto" w:line="276" w:before="0" w:after="140"/>
     </w:pPr>
     <w:rPr/>
@@ -6267,7 +9013,9 @@
   <w:style w:type="paragraph" w:styleId="List">
     <w:name w:val="List"/>
     <w:basedOn w:val="TextBody"/>
-    <w:pPr/>
+    <w:pPr>
+      <w:shd w:fill="FFFFFF" w:val="clear"/>
+    </w:pPr>
     <w:rPr>
       <w:rFonts w:cs="Lohit Devanagari"/>
     </w:rPr>
@@ -6278,6 +9026,7 @@
     <w:qFormat/>
     <w:pPr>
       <w:suppressLineNumbers/>
+      <w:shd w:fill="FFFFFF" w:val="clear"/>
       <w:spacing w:before="120" w:after="120"/>
     </w:pPr>
     <w:rPr>
@@ -6294,6 +9043,7 @@
     <w:qFormat/>
     <w:pPr>
       <w:suppressLineNumbers/>
+      <w:shd w:fill="FFFFFF" w:val="clear"/>
     </w:pPr>
     <w:rPr>
       <w:rFonts w:cs="Lohit Devanagari"/>
@@ -6303,7 +9053,7 @@
     <w:name w:val="Header"/>
     <w:basedOn w:val="Normal"/>
     <w:pPr>
-      <w:keepNext w:val="false"/>
+      <w:keepNext/>
       <w:keepLines w:val="false"/>
       <w:pageBreakBefore w:val="false"/>
       <w:widowControl/>
@@ -6331,7 +9081,6 @@
       <w:outline w:val="false"/>
       <w:color w:val="00000A"/>
       <w:spacing w:val="0"/>
-      <w:kern w:val="0"/>
       <w:position w:val="0"/>
       <w:sz w:val="22"/>
       <w:sz w:val="22"/>
@@ -6345,7 +9094,7 @@
     <w:name w:val="Corpo"/>
     <w:qFormat/>
     <w:pPr>
-      <w:keepNext w:val="false"/>
+      <w:keepNext/>
       <w:keepLines w:val="false"/>
       <w:pageBreakBefore w:val="false"/>
       <w:widowControl/>
@@ -6373,7 +9122,6 @@
       <w:color w:val="00000A"/>
       <w:spacing w:val="0"/>
       <w:w w:val="100"/>
-      <w:kern w:val="0"/>
       <w:position w:val="0"/>
       <w:sz w:val="22"/>
       <w:sz w:val="22"/>
@@ -6387,7 +9135,7 @@
     <w:name w:val="Intestazione e piè di pagina"/>
     <w:qFormat/>
     <w:pPr>
-      <w:keepNext w:val="false"/>
+      <w:keepNext/>
       <w:keepLines w:val="false"/>
       <w:pageBreakBefore w:val="false"/>
       <w:widowControl/>
@@ -6418,7 +9166,6 @@
       <w:color w:val="000000"/>
       <w:spacing w:val="0"/>
       <w:w w:val="100"/>
-      <w:kern w:val="0"/>
       <w:position w:val="0"/>
       <w:sz w:val="24"/>
       <w:sz w:val="24"/>
@@ -6434,7 +9181,7 @@
     <w:next w:val="Corpo"/>
     <w:qFormat/>
     <w:pPr>
-      <w:keepNext w:val="false"/>
+      <w:keepNext/>
       <w:keepLines w:val="false"/>
       <w:pageBreakBefore w:val="false"/>
       <w:widowControl/>
@@ -6461,7 +9208,6 @@
       <w:outline w:val="false"/>
       <w:color w:val="17365D"/>
       <w:spacing w:val="5"/>
-      <w:kern w:val="0"/>
       <w:position w:val="0"/>
       <w:sz w:val="52"/>
       <w:sz w:val="52"/>
@@ -6476,7 +9222,7 @@
     <w:next w:val="Corpo"/>
     <w:qFormat/>
     <w:pPr>
-      <w:keepNext w:val="true"/>
+      <w:keepNext/>
       <w:keepLines/>
       <w:pageBreakBefore w:val="false"/>
       <w:widowControl/>
@@ -6505,7 +9251,6 @@
       <w:color w:val="365F91"/>
       <w:spacing w:val="0"/>
       <w:w w:val="100"/>
-      <w:kern w:val="0"/>
       <w:position w:val="0"/>
       <w:sz w:val="32"/>
       <w:sz w:val="32"/>
@@ -6519,7 +9264,7 @@
     <w:name w:val="TOC 4"/>
     <w:basedOn w:val="Normal"/>
     <w:pPr>
-      <w:keepNext w:val="false"/>
+      <w:keepNext/>
       <w:keepLines w:val="false"/>
       <w:pageBreakBefore w:val="false"/>
       <w:widowControl/>
@@ -6543,7 +9288,6 @@
       <w:outline w:val="false"/>
       <w:color w:val="00000A"/>
       <w:spacing w:val="0"/>
-      <w:kern w:val="0"/>
       <w:position w:val="0"/>
       <w:sz w:val="22"/>
       <w:sz w:val="22"/>
@@ -6557,7 +9301,7 @@
     <w:name w:val="TOC 5"/>
     <w:basedOn w:val="Normal"/>
     <w:pPr>
-      <w:keepNext w:val="false"/>
+      <w:keepNext/>
       <w:keepLines w:val="false"/>
       <w:pageBreakBefore w:val="false"/>
       <w:widowControl/>
@@ -6581,7 +9325,6 @@
       <w:outline w:val="false"/>
       <w:color w:val="00000A"/>
       <w:spacing w:val="0"/>
-      <w:kern w:val="0"/>
       <w:position w:val="0"/>
       <w:sz w:val="22"/>
       <w:sz w:val="22"/>
@@ -6596,7 +9339,7 @@
     <w:next w:val="Corpo"/>
     <w:qFormat/>
     <w:pPr>
-      <w:keepNext w:val="true"/>
+      <w:keepNext/>
       <w:keepLines w:val="false"/>
       <w:pageBreakBefore w:val="false"/>
       <w:widowControl/>
@@ -6625,7 +9368,6 @@
       <w:color w:val="00000A"/>
       <w:spacing w:val="0"/>
       <w:w w:val="100"/>
-      <w:kern w:val="0"/>
       <w:position w:val="0"/>
       <w:sz w:val="32"/>
       <w:sz w:val="32"/>
@@ -6639,7 +9381,7 @@
     <w:name w:val="TOC 6"/>
     <w:basedOn w:val="Normal"/>
     <w:pPr>
-      <w:keepNext w:val="false"/>
+      <w:keepNext/>
       <w:keepLines w:val="false"/>
       <w:pageBreakBefore w:val="false"/>
       <w:widowControl/>
@@ -6663,7 +9405,6 @@
       <w:outline w:val="false"/>
       <w:color w:val="00000A"/>
       <w:spacing w:val="0"/>
-      <w:kern w:val="0"/>
       <w:position w:val="0"/>
       <w:sz w:val="22"/>
       <w:sz w:val="22"/>
@@ -6678,7 +9419,7 @@
     <w:next w:val="Corpo"/>
     <w:qFormat/>
     <w:pPr>
-      <w:keepNext w:val="true"/>
+      <w:keepNext/>
       <w:keepLines w:val="false"/>
       <w:pageBreakBefore w:val="false"/>
       <w:widowControl/>
@@ -6707,7 +9448,6 @@
       <w:color w:val="00000A"/>
       <w:spacing w:val="0"/>
       <w:w w:val="100"/>
-      <w:kern w:val="0"/>
       <w:position w:val="0"/>
       <w:sz w:val="28"/>
       <w:sz w:val="28"/>
@@ -6721,7 +9461,7 @@
     <w:name w:val="TOC 7"/>
     <w:basedOn w:val="Normal"/>
     <w:pPr>
-      <w:keepNext w:val="false"/>
+      <w:keepNext/>
       <w:keepLines w:val="false"/>
       <w:pageBreakBefore w:val="false"/>
       <w:widowControl/>
@@ -6745,7 +9485,6 @@
       <w:outline w:val="false"/>
       <w:color w:val="00000A"/>
       <w:spacing w:val="0"/>
-      <w:kern w:val="0"/>
       <w:position w:val="0"/>
       <w:sz w:val="22"/>
       <w:sz w:val="22"/>
@@ -6760,7 +9499,7 @@
     <w:next w:val="Corpo"/>
     <w:qFormat/>
     <w:pPr>
-      <w:keepNext w:val="true"/>
+      <w:keepNext/>
       <w:keepLines/>
       <w:pageBreakBefore w:val="false"/>
       <w:widowControl/>
@@ -6789,7 +9528,6 @@
       <w:color w:val="1F4D78"/>
       <w:spacing w:val="0"/>
       <w:w w:val="100"/>
-      <w:kern w:val="0"/>
       <w:position w:val="0"/>
       <w:sz w:val="24"/>
       <w:sz w:val="24"/>
@@ -6803,7 +9541,7 @@
     <w:name w:val="No Spacing"/>
     <w:qFormat/>
     <w:pPr>
-      <w:keepNext w:val="false"/>
+      <w:keepNext/>
       <w:keepLines w:val="false"/>
       <w:pageBreakBefore w:val="false"/>
       <w:widowControl/>
@@ -6831,7 +9569,6 @@
       <w:color w:val="00000A"/>
       <w:spacing w:val="0"/>
       <w:w w:val="100"/>
-      <w:kern w:val="0"/>
       <w:position w:val="0"/>
       <w:sz w:val="22"/>
       <w:sz w:val="22"/>
@@ -6844,7 +9581,9 @@
   <w:style w:type="paragraph" w:styleId="Footer">
     <w:name w:val="Footer"/>
     <w:basedOn w:val="Normal"/>
-    <w:pPr/>
+    <w:pPr>
+      <w:shd w:fill="FFFFFF" w:val="clear"/>
+    </w:pPr>
     <w:rPr/>
   </w:style>
   <w:style w:type="numbering" w:styleId="NoList" w:default="1">

</xml_diff>